<commit_message>
modified:   new_tests.R 	modified:   report.docx
</commit_message>
<xml_diff>
--- a/report.docx
+++ b/report.docx
@@ -86,16 +86,21 @@
           <w:bCs/>
         </w:rPr>
       </w:pPr>
-      <w:proofErr w:type="spellStart"/>
       <w:r>
         <w:rPr>
           <w:b/>
           <w:bCs/>
         </w:rPr>
         <w:lastRenderedPageBreak/>
+        <w:t>I</w:t>
+      </w:r>
+      <w:r>
+        <w:rPr>
+          <w:b/>
+          <w:bCs/>
+        </w:rPr>
         <w:t>ntroduction</w:t>
       </w:r>
-      <w:proofErr w:type="spellEnd"/>
     </w:p>
     <w:p>
       <w:r>
@@ -135,6 +140,1565 @@
     <w:p>
       <w:r>
         <w:t>To address this gap, our study investigates whether SES indicators—specifically education level, work-related income, and cost-related healthcare access barriers—are associated with Long COVID prevalence and symptom severity in U.S. adults aged 18–65. We hypothesize that lower SES will correlate with both higher likelihood of experiencing Long COVID and increased symptom burden. By leveraging nationally representative data from the CDC’s National Health Interview Survey (NHIS) COVID-19 supplements (2023–2024), we aim to uncover potential disparities that could inform more equitable policy and intervention strategies.</w:t>
+      </w:r>
+    </w:p>
+    <w:p/>
+    <w:p>
+      <w:r>
+        <w:t>Dataset description:</w:t>
+      </w:r>
+    </w:p>
+    <w:p>
+      <w:pPr>
+        <w:rPr>
+          <w:b/>
+          <w:bCs/>
+          <w:lang w:val="de-CH"/>
+        </w:rPr>
+      </w:pPr>
+      <w:r>
+        <w:rPr>
+          <w:rFonts w:ascii="Segoe UI Emoji" w:hAnsi="Segoe UI Emoji" w:cs="Segoe UI Emoji"/>
+          <w:b/>
+          <w:bCs/>
+          <w:lang w:val="de-CH"/>
+        </w:rPr>
+        <w:t>📊</w:t>
+      </w:r>
+      <w:r>
+        <w:rPr>
+          <w:b/>
+          <w:bCs/>
+          <w:lang w:val="de-CH"/>
+        </w:rPr>
+        <w:t xml:space="preserve"> OVERVIEW: What’s in Your Dataset</w:t>
+      </w:r>
+    </w:p>
+    <w:p>
+      <w:pPr>
+        <w:rPr>
+          <w:b/>
+          <w:bCs/>
+          <w:lang w:val="de-CH"/>
+        </w:rPr>
+      </w:pPr>
+      <w:r>
+        <w:rPr>
+          <w:rFonts w:ascii="Segoe UI Emoji" w:hAnsi="Segoe UI Emoji" w:cs="Segoe UI Emoji"/>
+          <w:b/>
+          <w:bCs/>
+          <w:lang w:val="de-CH"/>
+        </w:rPr>
+        <w:t>✅</w:t>
+      </w:r>
+      <w:r>
+        <w:rPr>
+          <w:b/>
+          <w:bCs/>
+          <w:lang w:val="de-CH"/>
+        </w:rPr>
+        <w:t xml:space="preserve"> 1. Outcome Variables</w:t>
+      </w:r>
+    </w:p>
+    <w:tbl>
+      <w:tblPr>
+        <w:tblW w:w="0" w:type="auto"/>
+        <w:tblCellSpacing w:w="15" w:type="dxa"/>
+        <w:tblCellMar>
+          <w:top w:w="15" w:type="dxa"/>
+          <w:left w:w="15" w:type="dxa"/>
+          <w:bottom w:w="15" w:type="dxa"/>
+          <w:right w:w="15" w:type="dxa"/>
+        </w:tblCellMar>
+        <w:tblLook w:val="04A0" w:firstRow="1" w:lastRow="0" w:firstColumn="1" w:lastColumn="0" w:noHBand="0" w:noVBand="1"/>
+      </w:tblPr>
+      <w:tblGrid>
+        <w:gridCol w:w="1727"/>
+        <w:gridCol w:w="5324"/>
+        <w:gridCol w:w="2021"/>
+      </w:tblGrid>
+      <w:tr>
+        <w:trPr>
+          <w:tblHeader/>
+          <w:tblCellSpacing w:w="15" w:type="dxa"/>
+        </w:trPr>
+        <w:tc>
+          <w:tcPr>
+            <w:tcW w:w="0" w:type="auto"/>
+            <w:vAlign w:val="center"/>
+            <w:hideMark/>
+          </w:tcPr>
+          <w:p>
+            <w:pPr>
+              <w:rPr>
+                <w:b/>
+                <w:bCs/>
+                <w:lang w:val="de-CH"/>
+              </w:rPr>
+            </w:pPr>
+            <w:r>
+              <w:rPr>
+                <w:b/>
+                <w:bCs/>
+                <w:lang w:val="de-CH"/>
+              </w:rPr>
+              <w:t>Variable</w:t>
+            </w:r>
+          </w:p>
+        </w:tc>
+        <w:tc>
+          <w:tcPr>
+            <w:tcW w:w="0" w:type="auto"/>
+            <w:vAlign w:val="center"/>
+            <w:hideMark/>
+          </w:tcPr>
+          <w:p>
+            <w:pPr>
+              <w:rPr>
+                <w:b/>
+                <w:bCs/>
+                <w:lang w:val="de-CH"/>
+              </w:rPr>
+            </w:pPr>
+            <w:r>
+              <w:rPr>
+                <w:b/>
+                <w:bCs/>
+                <w:lang w:val="de-CH"/>
+              </w:rPr>
+              <w:t>Description</w:t>
+            </w:r>
+          </w:p>
+        </w:tc>
+        <w:tc>
+          <w:tcPr>
+            <w:tcW w:w="0" w:type="auto"/>
+            <w:vAlign w:val="center"/>
+            <w:hideMark/>
+          </w:tcPr>
+          <w:p>
+            <w:pPr>
+              <w:rPr>
+                <w:b/>
+                <w:bCs/>
+                <w:lang w:val="de-CH"/>
+              </w:rPr>
+            </w:pPr>
+            <w:r>
+              <w:rPr>
+                <w:b/>
+                <w:bCs/>
+                <w:lang w:val="de-CH"/>
+              </w:rPr>
+              <w:t>Type</w:t>
+            </w:r>
+          </w:p>
+        </w:tc>
+      </w:tr>
+      <w:tr>
+        <w:trPr>
+          <w:tblCellSpacing w:w="15" w:type="dxa"/>
+        </w:trPr>
+        <w:tc>
+          <w:tcPr>
+            <w:tcW w:w="0" w:type="auto"/>
+            <w:vAlign w:val="center"/>
+            <w:hideMark/>
+          </w:tcPr>
+          <w:p>
+            <w:pPr>
+              <w:rPr>
+                <w:lang w:val="de-CH"/>
+              </w:rPr>
+            </w:pPr>
+            <w:r>
+              <w:rPr>
+                <w:lang w:val="de-CH"/>
+              </w:rPr>
+              <w:t>LONGCOVD1_A</w:t>
+            </w:r>
+          </w:p>
+        </w:tc>
+        <w:tc>
+          <w:tcPr>
+            <w:tcW w:w="0" w:type="auto"/>
+            <w:vAlign w:val="center"/>
+            <w:hideMark/>
+          </w:tcPr>
+          <w:p>
+            <w:pPr>
+              <w:rPr>
+                <w:lang w:val="de-CH"/>
+              </w:rPr>
+            </w:pPr>
+            <w:r>
+              <w:rPr>
+                <w:lang w:val="de-CH"/>
+              </w:rPr>
+              <w:t>Long COVID status (1 = Yes, 2 = No)</w:t>
+            </w:r>
+          </w:p>
+        </w:tc>
+        <w:tc>
+          <w:tcPr>
+            <w:tcW w:w="0" w:type="auto"/>
+            <w:vAlign w:val="center"/>
+            <w:hideMark/>
+          </w:tcPr>
+          <w:p>
+            <w:pPr>
+              <w:rPr>
+                <w:lang w:val="de-CH"/>
+              </w:rPr>
+            </w:pPr>
+            <w:r>
+              <w:rPr>
+                <w:lang w:val="de-CH"/>
+              </w:rPr>
+              <w:t>Binary (prevalence)</w:t>
+            </w:r>
+          </w:p>
+        </w:tc>
+      </w:tr>
+      <w:tr>
+        <w:trPr>
+          <w:tblCellSpacing w:w="15" w:type="dxa"/>
+        </w:trPr>
+        <w:tc>
+          <w:tcPr>
+            <w:tcW w:w="0" w:type="auto"/>
+            <w:vAlign w:val="center"/>
+            <w:hideMark/>
+          </w:tcPr>
+          <w:p>
+            <w:pPr>
+              <w:rPr>
+                <w:lang w:val="de-CH"/>
+              </w:rPr>
+            </w:pPr>
+            <w:r>
+              <w:rPr>
+                <w:lang w:val="de-CH"/>
+              </w:rPr>
+              <w:lastRenderedPageBreak/>
+              <w:t>LCVDACT_A</w:t>
+            </w:r>
+          </w:p>
+        </w:tc>
+        <w:tc>
+          <w:tcPr>
+            <w:tcW w:w="0" w:type="auto"/>
+            <w:vAlign w:val="center"/>
+            <w:hideMark/>
+          </w:tcPr>
+          <w:p>
+            <w:pPr>
+              <w:rPr>
+                <w:lang w:val="de-CH"/>
+              </w:rPr>
+            </w:pPr>
+            <w:r>
+              <w:rPr>
+                <w:lang w:val="de-CH"/>
+              </w:rPr>
+              <w:t>Long COVID symptom severity (1 = Not at all, 3 = A lot)</w:t>
+            </w:r>
+          </w:p>
+        </w:tc>
+        <w:tc>
+          <w:tcPr>
+            <w:tcW w:w="0" w:type="auto"/>
+            <w:vAlign w:val="center"/>
+            <w:hideMark/>
+          </w:tcPr>
+          <w:p>
+            <w:pPr>
+              <w:rPr>
+                <w:lang w:val="de-CH"/>
+              </w:rPr>
+            </w:pPr>
+            <w:r>
+              <w:rPr>
+                <w:lang w:val="de-CH"/>
+              </w:rPr>
+              <w:t>Ordinal (severity)</w:t>
+            </w:r>
+          </w:p>
+        </w:tc>
+      </w:tr>
+    </w:tbl>
+    <w:p>
+      <w:pPr>
+        <w:rPr>
+          <w:lang w:val="de-CH"/>
+        </w:rPr>
+      </w:pPr>
+      <w:r>
+        <w:rPr>
+          <w:lang w:val="de-CH"/>
+        </w:rPr>
+        <w:pict w14:anchorId="3FD7790C">
+          <v:rect id="_x0000_i1089" style="width:0;height:1.5pt" o:hralign="center" o:hrstd="t" o:hr="t" fillcolor="#a0a0a0" stroked="f"/>
+        </w:pict>
+      </w:r>
+    </w:p>
+    <w:p>
+      <w:pPr>
+        <w:rPr>
+          <w:b/>
+          <w:bCs/>
+          <w:lang w:val="de-CH"/>
+        </w:rPr>
+      </w:pPr>
+      <w:r>
+        <w:rPr>
+          <w:rFonts w:ascii="Segoe UI Emoji" w:hAnsi="Segoe UI Emoji" w:cs="Segoe UI Emoji"/>
+          <w:b/>
+          <w:bCs/>
+          <w:lang w:val="de-CH"/>
+        </w:rPr>
+        <w:t>✅</w:t>
+      </w:r>
+      <w:r>
+        <w:rPr>
+          <w:b/>
+          <w:bCs/>
+          <w:lang w:val="de-CH"/>
+        </w:rPr>
+        <w:t xml:space="preserve"> 2. SES-Related Variables</w:t>
+      </w:r>
+    </w:p>
+    <w:tbl>
+      <w:tblPr>
+        <w:tblW w:w="0" w:type="auto"/>
+        <w:tblCellSpacing w:w="15" w:type="dxa"/>
+        <w:tblCellMar>
+          <w:top w:w="15" w:type="dxa"/>
+          <w:left w:w="15" w:type="dxa"/>
+          <w:bottom w:w="15" w:type="dxa"/>
+          <w:right w:w="15" w:type="dxa"/>
+        </w:tblCellMar>
+        <w:tblLook w:val="04A0" w:firstRow="1" w:lastRow="0" w:firstColumn="1" w:lastColumn="0" w:noHBand="0" w:noVBand="1"/>
+      </w:tblPr>
+      <w:tblGrid>
+        <w:gridCol w:w="1698"/>
+        <w:gridCol w:w="5836"/>
+        <w:gridCol w:w="1538"/>
+      </w:tblGrid>
+      <w:tr>
+        <w:trPr>
+          <w:tblHeader/>
+          <w:tblCellSpacing w:w="15" w:type="dxa"/>
+        </w:trPr>
+        <w:tc>
+          <w:tcPr>
+            <w:tcW w:w="0" w:type="auto"/>
+            <w:vAlign w:val="center"/>
+            <w:hideMark/>
+          </w:tcPr>
+          <w:p>
+            <w:pPr>
+              <w:rPr>
+                <w:b/>
+                <w:bCs/>
+                <w:lang w:val="de-CH"/>
+              </w:rPr>
+            </w:pPr>
+            <w:r>
+              <w:rPr>
+                <w:b/>
+                <w:bCs/>
+                <w:lang w:val="de-CH"/>
+              </w:rPr>
+              <w:t>Variable</w:t>
+            </w:r>
+          </w:p>
+        </w:tc>
+        <w:tc>
+          <w:tcPr>
+            <w:tcW w:w="0" w:type="auto"/>
+            <w:vAlign w:val="center"/>
+            <w:hideMark/>
+          </w:tcPr>
+          <w:p>
+            <w:pPr>
+              <w:rPr>
+                <w:b/>
+                <w:bCs/>
+                <w:lang w:val="de-CH"/>
+              </w:rPr>
+            </w:pPr>
+            <w:r>
+              <w:rPr>
+                <w:b/>
+                <w:bCs/>
+                <w:lang w:val="de-CH"/>
+              </w:rPr>
+              <w:t>Description</w:t>
+            </w:r>
+          </w:p>
+        </w:tc>
+        <w:tc>
+          <w:tcPr>
+            <w:tcW w:w="0" w:type="auto"/>
+            <w:vAlign w:val="center"/>
+            <w:hideMark/>
+          </w:tcPr>
+          <w:p>
+            <w:pPr>
+              <w:rPr>
+                <w:b/>
+                <w:bCs/>
+                <w:lang w:val="de-CH"/>
+              </w:rPr>
+            </w:pPr>
+            <w:r>
+              <w:rPr>
+                <w:b/>
+                <w:bCs/>
+                <w:lang w:val="de-CH"/>
+              </w:rPr>
+              <w:t>Type</w:t>
+            </w:r>
+          </w:p>
+        </w:tc>
+      </w:tr>
+      <w:tr>
+        <w:trPr>
+          <w:tblCellSpacing w:w="15" w:type="dxa"/>
+        </w:trPr>
+        <w:tc>
+          <w:tcPr>
+            <w:tcW w:w="0" w:type="auto"/>
+            <w:vAlign w:val="center"/>
+            <w:hideMark/>
+          </w:tcPr>
+          <w:p>
+            <w:pPr>
+              <w:rPr>
+                <w:lang w:val="de-CH"/>
+              </w:rPr>
+            </w:pPr>
+            <w:r>
+              <w:rPr>
+                <w:lang w:val="de-CH"/>
+              </w:rPr>
+              <w:t>EDUCP_A</w:t>
+            </w:r>
+          </w:p>
+        </w:tc>
+        <w:tc>
+          <w:tcPr>
+            <w:tcW w:w="0" w:type="auto"/>
+            <w:vAlign w:val="center"/>
+            <w:hideMark/>
+          </w:tcPr>
+          <w:p>
+            <w:pPr>
+              <w:rPr>
+                <w:lang w:val="de-CH"/>
+              </w:rPr>
+            </w:pPr>
+            <w:r>
+              <w:rPr>
+                <w:lang w:val="de-CH"/>
+              </w:rPr>
+              <w:t>Education level (1 = less than high school → 10 = graduate degree)</w:t>
+            </w:r>
+          </w:p>
+        </w:tc>
+        <w:tc>
+          <w:tcPr>
+            <w:tcW w:w="0" w:type="auto"/>
+            <w:vAlign w:val="center"/>
+            <w:hideMark/>
+          </w:tcPr>
+          <w:p>
+            <w:pPr>
+              <w:rPr>
+                <w:lang w:val="de-CH"/>
+              </w:rPr>
+            </w:pPr>
+            <w:r>
+              <w:rPr>
+                <w:lang w:val="de-CH"/>
+              </w:rPr>
+              <w:t>Ordinal</w:t>
+            </w:r>
+          </w:p>
+        </w:tc>
+      </w:tr>
+      <w:tr>
+        <w:trPr>
+          <w:tblCellSpacing w:w="15" w:type="dxa"/>
+        </w:trPr>
+        <w:tc>
+          <w:tcPr>
+            <w:tcW w:w="0" w:type="auto"/>
+            <w:vAlign w:val="center"/>
+            <w:hideMark/>
+          </w:tcPr>
+          <w:p>
+            <w:pPr>
+              <w:rPr>
+                <w:lang w:val="de-CH"/>
+              </w:rPr>
+            </w:pPr>
+            <w:r>
+              <w:rPr>
+                <w:lang w:val="de-CH"/>
+              </w:rPr>
+              <w:t>INCWRKO_A</w:t>
+            </w:r>
+          </w:p>
+        </w:tc>
+        <w:tc>
+          <w:tcPr>
+            <w:tcW w:w="0" w:type="auto"/>
+            <w:vAlign w:val="center"/>
+            <w:hideMark/>
+          </w:tcPr>
+          <w:p>
+            <w:pPr>
+              <w:rPr>
+                <w:lang w:val="de-CH"/>
+              </w:rPr>
+            </w:pPr>
+            <w:r>
+              <w:rPr>
+                <w:lang w:val="de-CH"/>
+              </w:rPr>
+              <w:t>Work-related income (grouped)</w:t>
+            </w:r>
+          </w:p>
+        </w:tc>
+        <w:tc>
+          <w:tcPr>
+            <w:tcW w:w="0" w:type="auto"/>
+            <w:vAlign w:val="center"/>
+            <w:hideMark/>
+          </w:tcPr>
+          <w:p>
+            <w:pPr>
+              <w:rPr>
+                <w:lang w:val="de-CH"/>
+              </w:rPr>
+            </w:pPr>
+            <w:r>
+              <w:rPr>
+                <w:lang w:val="de-CH"/>
+              </w:rPr>
+              <w:t>Ordinal</w:t>
+            </w:r>
+          </w:p>
+        </w:tc>
+      </w:tr>
+      <w:tr>
+        <w:trPr>
+          <w:tblCellSpacing w:w="15" w:type="dxa"/>
+        </w:trPr>
+        <w:tc>
+          <w:tcPr>
+            <w:tcW w:w="0" w:type="auto"/>
+            <w:vAlign w:val="center"/>
+            <w:hideMark/>
+          </w:tcPr>
+          <w:p>
+            <w:pPr>
+              <w:rPr>
+                <w:lang w:val="de-CH"/>
+              </w:rPr>
+            </w:pPr>
+            <w:r>
+              <w:rPr>
+                <w:lang w:val="de-CH"/>
+              </w:rPr>
+              <w:t>HISTOPCOST_A</w:t>
+            </w:r>
+          </w:p>
+        </w:tc>
+        <w:tc>
+          <w:tcPr>
+            <w:tcW w:w="0" w:type="auto"/>
+            <w:vAlign w:val="center"/>
+            <w:hideMark/>
+          </w:tcPr>
+          <w:p>
+            <w:pPr>
+              <w:rPr>
+                <w:lang w:val="de-CH"/>
+              </w:rPr>
+            </w:pPr>
+            <w:r>
+              <w:rPr>
+                <w:lang w:val="de-CH"/>
+              </w:rPr>
+              <w:t>Stopped insurance due to cost? (1 = Yes, 2 = No)</w:t>
+            </w:r>
+          </w:p>
+        </w:tc>
+        <w:tc>
+          <w:tcPr>
+            <w:tcW w:w="0" w:type="auto"/>
+            <w:vAlign w:val="center"/>
+            <w:hideMark/>
+          </w:tcPr>
+          <w:p>
+            <w:pPr>
+              <w:rPr>
+                <w:lang w:val="de-CH"/>
+              </w:rPr>
+            </w:pPr>
+            <w:r>
+              <w:rPr>
+                <w:lang w:val="de-CH"/>
+              </w:rPr>
+              <w:t>Binary (access)</w:t>
+            </w:r>
+          </w:p>
+        </w:tc>
+      </w:tr>
+      <w:tr>
+        <w:trPr>
+          <w:tblCellSpacing w:w="15" w:type="dxa"/>
+        </w:trPr>
+        <w:tc>
+          <w:tcPr>
+            <w:tcW w:w="0" w:type="auto"/>
+            <w:vAlign w:val="center"/>
+            <w:hideMark/>
+          </w:tcPr>
+          <w:p>
+            <w:pPr>
+              <w:rPr>
+                <w:lang w:val="de-CH"/>
+              </w:rPr>
+            </w:pPr>
+            <w:r>
+              <w:rPr>
+                <w:lang w:val="de-CH"/>
+              </w:rPr>
+              <w:t>SES_Index</w:t>
+            </w:r>
+          </w:p>
+        </w:tc>
+        <w:tc>
+          <w:tcPr>
+            <w:tcW w:w="0" w:type="auto"/>
+            <w:vAlign w:val="center"/>
+            <w:hideMark/>
+          </w:tcPr>
+          <w:p>
+            <w:pPr>
+              <w:rPr>
+                <w:lang w:val="de-CH"/>
+              </w:rPr>
+            </w:pPr>
+            <w:r>
+              <w:rPr>
+                <w:lang w:val="de-CH"/>
+              </w:rPr>
+              <w:t>Composite score from the above (0–3)</w:t>
+            </w:r>
+          </w:p>
+        </w:tc>
+        <w:tc>
+          <w:tcPr>
+            <w:tcW w:w="0" w:type="auto"/>
+            <w:vAlign w:val="center"/>
+            <w:hideMark/>
+          </w:tcPr>
+          <w:p>
+            <w:pPr>
+              <w:rPr>
+                <w:lang w:val="de-CH"/>
+              </w:rPr>
+            </w:pPr>
+            <w:r>
+              <w:rPr>
+                <w:lang w:val="de-CH"/>
+              </w:rPr>
+              <w:t>Numeric</w:t>
+            </w:r>
+          </w:p>
+        </w:tc>
+      </w:tr>
+    </w:tbl>
+    <w:p>
+      <w:pPr>
+        <w:rPr>
+          <w:lang w:val="de-CH"/>
+        </w:rPr>
+      </w:pPr>
+      <w:r>
+        <w:rPr>
+          <w:lang w:val="de-CH"/>
+        </w:rPr>
+        <w:t>You also created:</w:t>
+      </w:r>
+    </w:p>
+    <w:p>
+      <w:pPr>
+        <w:numPr>
+          <w:ilvl w:val="0"/>
+          <w:numId w:val="16"/>
+        </w:numPr>
+        <w:rPr>
+          <w:lang w:val="de-CH"/>
+        </w:rPr>
+      </w:pPr>
+      <w:r>
+        <w:rPr>
+          <w:lang w:val="de-CH"/>
+        </w:rPr>
+        <w:t>SES_Education, SES_Income, SES_Access: binary flags for each disadvantage component.</w:t>
+      </w:r>
+    </w:p>
+    <w:p>
+      <w:pPr>
+        <w:rPr>
+          <w:lang w:val="de-CH"/>
+        </w:rPr>
+      </w:pPr>
+      <w:r>
+        <w:rPr>
+          <w:lang w:val="de-CH"/>
+        </w:rPr>
+        <w:pict w14:anchorId="484B9BA6">
+          <v:rect id="_x0000_i1090" style="width:0;height:1.5pt" o:hralign="center" o:hrstd="t" o:hr="t" fillcolor="#a0a0a0" stroked="f"/>
+        </w:pict>
+      </w:r>
+    </w:p>
+    <w:p>
+      <w:pPr>
+        <w:rPr>
+          <w:b/>
+          <w:bCs/>
+          <w:lang w:val="de-CH"/>
+        </w:rPr>
+      </w:pPr>
+      <w:r>
+        <w:rPr>
+          <w:rFonts w:ascii="Segoe UI Emoji" w:hAnsi="Segoe UI Emoji" w:cs="Segoe UI Emoji"/>
+          <w:b/>
+          <w:bCs/>
+          <w:lang w:val="de-CH"/>
+        </w:rPr>
+        <w:t>✅</w:t>
+      </w:r>
+      <w:r>
+        <w:rPr>
+          <w:b/>
+          <w:bCs/>
+          <w:lang w:val="de-CH"/>
+        </w:rPr>
+        <w:t xml:space="preserve"> 3. Demographic Variables (Covariates)</w:t>
+      </w:r>
+    </w:p>
+    <w:tbl>
+      <w:tblPr>
+        <w:tblW w:w="0" w:type="auto"/>
+        <w:tblCellSpacing w:w="15" w:type="dxa"/>
+        <w:tblCellMar>
+          <w:top w:w="15" w:type="dxa"/>
+          <w:left w:w="15" w:type="dxa"/>
+          <w:bottom w:w="15" w:type="dxa"/>
+          <w:right w:w="15" w:type="dxa"/>
+        </w:tblCellMar>
+        <w:tblLook w:val="04A0" w:firstRow="1" w:lastRow="0" w:firstColumn="1" w:lastColumn="0" w:noHBand="0" w:noVBand="1"/>
+      </w:tblPr>
+      <w:tblGrid>
+        <w:gridCol w:w="4890"/>
+        <w:gridCol w:w="2732"/>
+        <w:gridCol w:w="1450"/>
+      </w:tblGrid>
+      <w:tr>
+        <w:trPr>
+          <w:tblHeader/>
+          <w:tblCellSpacing w:w="15" w:type="dxa"/>
+        </w:trPr>
+        <w:tc>
+          <w:tcPr>
+            <w:tcW w:w="0" w:type="auto"/>
+            <w:vAlign w:val="center"/>
+            <w:hideMark/>
+          </w:tcPr>
+          <w:p>
+            <w:pPr>
+              <w:rPr>
+                <w:b/>
+                <w:bCs/>
+                <w:lang w:val="de-CH"/>
+              </w:rPr>
+            </w:pPr>
+            <w:r>
+              <w:rPr>
+                <w:b/>
+                <w:bCs/>
+                <w:lang w:val="de-CH"/>
+              </w:rPr>
+              <w:t>Variable</w:t>
+            </w:r>
+          </w:p>
+        </w:tc>
+        <w:tc>
+          <w:tcPr>
+            <w:tcW w:w="0" w:type="auto"/>
+            <w:vAlign w:val="center"/>
+            <w:hideMark/>
+          </w:tcPr>
+          <w:p>
+            <w:pPr>
+              <w:rPr>
+                <w:b/>
+                <w:bCs/>
+                <w:lang w:val="de-CH"/>
+              </w:rPr>
+            </w:pPr>
+            <w:r>
+              <w:rPr>
+                <w:b/>
+                <w:bCs/>
+                <w:lang w:val="de-CH"/>
+              </w:rPr>
+              <w:t>Description</w:t>
+            </w:r>
+          </w:p>
+        </w:tc>
+        <w:tc>
+          <w:tcPr>
+            <w:tcW w:w="0" w:type="auto"/>
+            <w:vAlign w:val="center"/>
+            <w:hideMark/>
+          </w:tcPr>
+          <w:p>
+            <w:pPr>
+              <w:rPr>
+                <w:b/>
+                <w:bCs/>
+                <w:lang w:val="de-CH"/>
+              </w:rPr>
+            </w:pPr>
+            <w:r>
+              <w:rPr>
+                <w:b/>
+                <w:bCs/>
+                <w:lang w:val="de-CH"/>
+              </w:rPr>
+              <w:t>Type</w:t>
+            </w:r>
+          </w:p>
+        </w:tc>
+      </w:tr>
+      <w:tr>
+        <w:trPr>
+          <w:tblCellSpacing w:w="15" w:type="dxa"/>
+        </w:trPr>
+        <w:tc>
+          <w:tcPr>
+            <w:tcW w:w="0" w:type="auto"/>
+            <w:vAlign w:val="center"/>
+            <w:hideMark/>
+          </w:tcPr>
+          <w:p>
+            <w:pPr>
+              <w:rPr>
+                <w:lang w:val="de-CH"/>
+              </w:rPr>
+            </w:pPr>
+            <w:r>
+              <w:rPr>
+                <w:lang w:val="de-CH"/>
+              </w:rPr>
+              <w:t>AGEP_A</w:t>
+            </w:r>
+          </w:p>
+        </w:tc>
+        <w:tc>
+          <w:tcPr>
+            <w:tcW w:w="0" w:type="auto"/>
+            <w:vAlign w:val="center"/>
+            <w:hideMark/>
+          </w:tcPr>
+          <w:p>
+            <w:pPr>
+              <w:rPr>
+                <w:lang w:val="de-CH"/>
+              </w:rPr>
+            </w:pPr>
+            <w:r>
+              <w:rPr>
+                <w:lang w:val="de-CH"/>
+              </w:rPr>
+              <w:t>Age in years</w:t>
+            </w:r>
+          </w:p>
+        </w:tc>
+        <w:tc>
+          <w:tcPr>
+            <w:tcW w:w="0" w:type="auto"/>
+            <w:vAlign w:val="center"/>
+            <w:hideMark/>
+          </w:tcPr>
+          <w:p>
+            <w:pPr>
+              <w:rPr>
+                <w:lang w:val="de-CH"/>
+              </w:rPr>
+            </w:pPr>
+            <w:r>
+              <w:rPr>
+                <w:lang w:val="de-CH"/>
+              </w:rPr>
+              <w:t>Numeric</w:t>
+            </w:r>
+          </w:p>
+        </w:tc>
+      </w:tr>
+      <w:tr>
+        <w:trPr>
+          <w:tblCellSpacing w:w="15" w:type="dxa"/>
+        </w:trPr>
+        <w:tc>
+          <w:tcPr>
+            <w:tcW w:w="0" w:type="auto"/>
+            <w:vAlign w:val="center"/>
+            <w:hideMark/>
+          </w:tcPr>
+          <w:p>
+            <w:pPr>
+              <w:rPr>
+                <w:lang w:val="de-CH"/>
+              </w:rPr>
+            </w:pPr>
+            <w:r>
+              <w:rPr>
+                <w:lang w:val="de-CH"/>
+              </w:rPr>
+              <w:t>SEX_A</w:t>
+            </w:r>
+          </w:p>
+        </w:tc>
+        <w:tc>
+          <w:tcPr>
+            <w:tcW w:w="0" w:type="auto"/>
+            <w:vAlign w:val="center"/>
+            <w:hideMark/>
+          </w:tcPr>
+          <w:p>
+            <w:pPr>
+              <w:rPr>
+                <w:lang w:val="de-CH"/>
+              </w:rPr>
+            </w:pPr>
+            <w:r>
+              <w:rPr>
+                <w:lang w:val="de-CH"/>
+              </w:rPr>
+              <w:t>Sex (1 = Male, 2 = Female)</w:t>
+            </w:r>
+          </w:p>
+        </w:tc>
+        <w:tc>
+          <w:tcPr>
+            <w:tcW w:w="0" w:type="auto"/>
+            <w:vAlign w:val="center"/>
+            <w:hideMark/>
+          </w:tcPr>
+          <w:p>
+            <w:pPr>
+              <w:rPr>
+                <w:lang w:val="de-CH"/>
+              </w:rPr>
+            </w:pPr>
+            <w:r>
+              <w:rPr>
+                <w:lang w:val="de-CH"/>
+              </w:rPr>
+              <w:t>Categorical</w:t>
+            </w:r>
+          </w:p>
+        </w:tc>
+      </w:tr>
+      <w:tr>
+        <w:trPr>
+          <w:tblCellSpacing w:w="15" w:type="dxa"/>
+        </w:trPr>
+        <w:tc>
+          <w:tcPr>
+            <w:tcW w:w="0" w:type="auto"/>
+            <w:vAlign w:val="center"/>
+            <w:hideMark/>
+          </w:tcPr>
+          <w:p>
+            <w:pPr>
+              <w:rPr>
+                <w:lang w:val="de-CH"/>
+              </w:rPr>
+            </w:pPr>
+            <w:r>
+              <w:rPr>
+                <w:lang w:val="de-CH"/>
+              </w:rPr>
+              <w:t>RACEALLP_A (if used)</w:t>
+            </w:r>
+          </w:p>
+        </w:tc>
+        <w:tc>
+          <w:tcPr>
+            <w:tcW w:w="0" w:type="auto"/>
+            <w:vAlign w:val="center"/>
+            <w:hideMark/>
+          </w:tcPr>
+          <w:p>
+            <w:pPr>
+              <w:rPr>
+                <w:lang w:val="de-CH"/>
+              </w:rPr>
+            </w:pPr>
+            <w:r>
+              <w:rPr>
+                <w:lang w:val="de-CH"/>
+              </w:rPr>
+              <w:t>Race/ethnicity code</w:t>
+            </w:r>
+          </w:p>
+        </w:tc>
+        <w:tc>
+          <w:tcPr>
+            <w:tcW w:w="0" w:type="auto"/>
+            <w:vAlign w:val="center"/>
+            <w:hideMark/>
+          </w:tcPr>
+          <w:p>
+            <w:pPr>
+              <w:rPr>
+                <w:lang w:val="de-CH"/>
+              </w:rPr>
+            </w:pPr>
+            <w:r>
+              <w:rPr>
+                <w:lang w:val="de-CH"/>
+              </w:rPr>
+              <w:t>Categorical</w:t>
+            </w:r>
+          </w:p>
+        </w:tc>
+      </w:tr>
+      <w:tr>
+        <w:trPr>
+          <w:tblCellSpacing w:w="15" w:type="dxa"/>
+        </w:trPr>
+        <w:tc>
+          <w:tcPr>
+            <w:tcW w:w="0" w:type="auto"/>
+            <w:vAlign w:val="center"/>
+            <w:hideMark/>
+          </w:tcPr>
+          <w:p>
+            <w:pPr>
+              <w:rPr>
+                <w:lang w:val="de-CH"/>
+              </w:rPr>
+            </w:pPr>
+            <w:r>
+              <w:rPr>
+                <w:lang w:val="de-CH"/>
+              </w:rPr>
+              <w:t>DISAB3_A, PHQ2SCREEN_A, GAD2SCREEN_A (optional)</w:t>
+            </w:r>
+          </w:p>
+        </w:tc>
+        <w:tc>
+          <w:tcPr>
+            <w:tcW w:w="0" w:type="auto"/>
+            <w:vAlign w:val="center"/>
+            <w:hideMark/>
+          </w:tcPr>
+          <w:p>
+            <w:pPr>
+              <w:rPr>
+                <w:lang w:val="de-CH"/>
+              </w:rPr>
+            </w:pPr>
+            <w:r>
+              <w:rPr>
+                <w:lang w:val="de-CH"/>
+              </w:rPr>
+              <w:t>Disability, depression, anxiety</w:t>
+            </w:r>
+          </w:p>
+        </w:tc>
+        <w:tc>
+          <w:tcPr>
+            <w:tcW w:w="0" w:type="auto"/>
+            <w:vAlign w:val="center"/>
+            <w:hideMark/>
+          </w:tcPr>
+          <w:p>
+            <w:pPr>
+              <w:rPr>
+                <w:lang w:val="de-CH"/>
+              </w:rPr>
+            </w:pPr>
+            <w:r>
+              <w:rPr>
+                <w:lang w:val="de-CH"/>
+              </w:rPr>
+              <w:t>Binary / Score</w:t>
+            </w:r>
+          </w:p>
+        </w:tc>
+      </w:tr>
+    </w:tbl>
+    <w:p>
+      <w:pPr>
+        <w:rPr>
+          <w:lang w:val="de-CH"/>
+        </w:rPr>
+      </w:pPr>
+      <w:r>
+        <w:rPr>
+          <w:lang w:val="de-CH"/>
+        </w:rPr>
+        <w:pict w14:anchorId="179F046D">
+          <v:rect id="_x0000_i1091" style="width:0;height:1.5pt" o:hralign="center" o:hrstd="t" o:hr="t" fillcolor="#a0a0a0" stroked="f"/>
+        </w:pict>
+      </w:r>
+    </w:p>
+    <w:p>
+      <w:pPr>
+        <w:rPr>
+          <w:b/>
+          <w:bCs/>
+          <w:lang w:val="de-CH"/>
+        </w:rPr>
+      </w:pPr>
+      <w:r>
+        <w:rPr>
+          <w:rFonts w:ascii="Segoe UI Emoji" w:hAnsi="Segoe UI Emoji" w:cs="Segoe UI Emoji"/>
+          <w:b/>
+          <w:bCs/>
+          <w:lang w:val="de-CH"/>
+        </w:rPr>
+        <w:t>✅</w:t>
+      </w:r>
+      <w:r>
+        <w:rPr>
+          <w:b/>
+          <w:bCs/>
+          <w:lang w:val="de-CH"/>
+        </w:rPr>
+        <w:t xml:space="preserve"> 4. Optional / Advanced Variables (not yet deeply analyzed)</w:t>
+      </w:r>
+    </w:p>
+    <w:tbl>
+      <w:tblPr>
+        <w:tblW w:w="0" w:type="auto"/>
+        <w:tblCellSpacing w:w="15" w:type="dxa"/>
+        <w:tblCellMar>
+          <w:top w:w="15" w:type="dxa"/>
+          <w:left w:w="15" w:type="dxa"/>
+          <w:bottom w:w="15" w:type="dxa"/>
+          <w:right w:w="15" w:type="dxa"/>
+        </w:tblCellMar>
+        <w:tblLook w:val="04A0" w:firstRow="1" w:lastRow="0" w:firstColumn="1" w:lastColumn="0" w:noHBand="0" w:noVBand="1"/>
+      </w:tblPr>
+      <w:tblGrid>
+        <w:gridCol w:w="1920"/>
+        <w:gridCol w:w="4749"/>
+      </w:tblGrid>
+      <w:tr>
+        <w:trPr>
+          <w:tblHeader/>
+          <w:tblCellSpacing w:w="15" w:type="dxa"/>
+        </w:trPr>
+        <w:tc>
+          <w:tcPr>
+            <w:tcW w:w="0" w:type="auto"/>
+            <w:vAlign w:val="center"/>
+            <w:hideMark/>
+          </w:tcPr>
+          <w:p>
+            <w:pPr>
+              <w:rPr>
+                <w:b/>
+                <w:bCs/>
+                <w:lang w:val="de-CH"/>
+              </w:rPr>
+            </w:pPr>
+            <w:r>
+              <w:rPr>
+                <w:b/>
+                <w:bCs/>
+                <w:lang w:val="de-CH"/>
+              </w:rPr>
+              <w:t>Variable</w:t>
+            </w:r>
+          </w:p>
+        </w:tc>
+        <w:tc>
+          <w:tcPr>
+            <w:tcW w:w="0" w:type="auto"/>
+            <w:vAlign w:val="center"/>
+            <w:hideMark/>
+          </w:tcPr>
+          <w:p>
+            <w:pPr>
+              <w:rPr>
+                <w:b/>
+                <w:bCs/>
+                <w:lang w:val="de-CH"/>
+              </w:rPr>
+            </w:pPr>
+            <w:r>
+              <w:rPr>
+                <w:b/>
+                <w:bCs/>
+                <w:lang w:val="de-CH"/>
+              </w:rPr>
+              <w:t>Description</w:t>
+            </w:r>
+          </w:p>
+        </w:tc>
+      </w:tr>
+      <w:tr>
+        <w:trPr>
+          <w:tblCellSpacing w:w="15" w:type="dxa"/>
+        </w:trPr>
+        <w:tc>
+          <w:tcPr>
+            <w:tcW w:w="0" w:type="auto"/>
+            <w:vAlign w:val="center"/>
+            <w:hideMark/>
+          </w:tcPr>
+          <w:p>
+            <w:pPr>
+              <w:rPr>
+                <w:lang w:val="de-CH"/>
+              </w:rPr>
+            </w:pPr>
+            <w:r>
+              <w:rPr>
+                <w:lang w:val="de-CH"/>
+              </w:rPr>
+              <w:t>EMDOCCUPN1_A</w:t>
+            </w:r>
+          </w:p>
+        </w:tc>
+        <w:tc>
+          <w:tcPr>
+            <w:tcW w:w="0" w:type="auto"/>
+            <w:vAlign w:val="center"/>
+            <w:hideMark/>
+          </w:tcPr>
+          <w:p>
+            <w:pPr>
+              <w:rPr>
+                <w:lang w:val="de-CH"/>
+              </w:rPr>
+            </w:pPr>
+            <w:r>
+              <w:rPr>
+                <w:lang w:val="de-CH"/>
+              </w:rPr>
+              <w:t>Occupation code</w:t>
+            </w:r>
+          </w:p>
+        </w:tc>
+      </w:tr>
+      <w:tr>
+        <w:trPr>
+          <w:tblCellSpacing w:w="15" w:type="dxa"/>
+        </w:trPr>
+        <w:tc>
+          <w:tcPr>
+            <w:tcW w:w="0" w:type="auto"/>
+            <w:vAlign w:val="center"/>
+            <w:hideMark/>
+          </w:tcPr>
+          <w:p>
+            <w:pPr>
+              <w:rPr>
+                <w:lang w:val="de-CH"/>
+              </w:rPr>
+            </w:pPr>
+            <w:r>
+              <w:rPr>
+                <w:lang w:val="de-CH"/>
+              </w:rPr>
+              <w:lastRenderedPageBreak/>
+              <w:t>EMDINDSTN1_A</w:t>
+            </w:r>
+          </w:p>
+        </w:tc>
+        <w:tc>
+          <w:tcPr>
+            <w:tcW w:w="0" w:type="auto"/>
+            <w:vAlign w:val="center"/>
+            <w:hideMark/>
+          </w:tcPr>
+          <w:p>
+            <w:pPr>
+              <w:rPr>
+                <w:lang w:val="de-CH"/>
+              </w:rPr>
+            </w:pPr>
+            <w:r>
+              <w:rPr>
+                <w:lang w:val="de-CH"/>
+              </w:rPr>
+              <w:t>Industry sector code</w:t>
+            </w:r>
+          </w:p>
+        </w:tc>
+      </w:tr>
+      <w:tr>
+        <w:trPr>
+          <w:tblCellSpacing w:w="15" w:type="dxa"/>
+        </w:trPr>
+        <w:tc>
+          <w:tcPr>
+            <w:tcW w:w="0" w:type="auto"/>
+            <w:vAlign w:val="center"/>
+            <w:hideMark/>
+          </w:tcPr>
+          <w:p>
+            <w:pPr>
+              <w:rPr>
+                <w:lang w:val="de-CH"/>
+              </w:rPr>
+            </w:pPr>
+            <w:r>
+              <w:rPr>
+                <w:lang w:val="de-CH"/>
+              </w:rPr>
+              <w:t>EMERG12MTC_A</w:t>
+            </w:r>
+          </w:p>
+        </w:tc>
+        <w:tc>
+          <w:tcPr>
+            <w:tcW w:w="0" w:type="auto"/>
+            <w:vAlign w:val="center"/>
+            <w:hideMark/>
+          </w:tcPr>
+          <w:p>
+            <w:pPr>
+              <w:rPr>
+                <w:lang w:val="de-CH"/>
+              </w:rPr>
+            </w:pPr>
+            <w:r>
+              <w:rPr>
+                <w:lang w:val="de-CH"/>
+              </w:rPr>
+              <w:t>Emergency room visits in past 12 months</w:t>
+            </w:r>
+          </w:p>
+        </w:tc>
+      </w:tr>
+      <w:tr>
+        <w:trPr>
+          <w:tblCellSpacing w:w="15" w:type="dxa"/>
+        </w:trPr>
+        <w:tc>
+          <w:tcPr>
+            <w:tcW w:w="0" w:type="auto"/>
+            <w:vAlign w:val="center"/>
+            <w:hideMark/>
+          </w:tcPr>
+          <w:p>
+            <w:pPr>
+              <w:rPr>
+                <w:lang w:val="de-CH"/>
+              </w:rPr>
+            </w:pPr>
+            <w:r>
+              <w:rPr>
+                <w:lang w:val="de-CH"/>
+              </w:rPr>
+              <w:t>RSNHICOST_A</w:t>
+            </w:r>
+          </w:p>
+        </w:tc>
+        <w:tc>
+          <w:tcPr>
+            <w:tcW w:w="0" w:type="auto"/>
+            <w:vAlign w:val="center"/>
+            <w:hideMark/>
+          </w:tcPr>
+          <w:p>
+            <w:pPr>
+              <w:rPr>
+                <w:lang w:val="de-CH"/>
+              </w:rPr>
+            </w:pPr>
+            <w:r>
+              <w:rPr>
+                <w:lang w:val="de-CH"/>
+              </w:rPr>
+              <w:t>Reason for not having insurance: cost-related</w:t>
+            </w:r>
+          </w:p>
+        </w:tc>
+      </w:tr>
+    </w:tbl>
+    <w:p>
+      <w:pPr>
+        <w:rPr>
+          <w:lang w:val="de-CH"/>
+        </w:rPr>
+      </w:pPr>
+      <w:r>
+        <w:rPr>
+          <w:lang w:val="de-CH"/>
+        </w:rPr>
+        <w:t xml:space="preserve">These could be used to explore </w:t>
+      </w:r>
+      <w:r>
+        <w:rPr>
+          <w:b/>
+          <w:bCs/>
+          <w:lang w:val="de-CH"/>
+        </w:rPr>
+        <w:t>occupational risk</w:t>
+      </w:r>
+      <w:r>
+        <w:rPr>
+          <w:lang w:val="de-CH"/>
+        </w:rPr>
+        <w:t xml:space="preserve"> or </w:t>
+      </w:r>
+      <w:r>
+        <w:rPr>
+          <w:b/>
+          <w:bCs/>
+          <w:lang w:val="de-CH"/>
+        </w:rPr>
+        <w:t>healthcare utilization</w:t>
+      </w:r>
+      <w:r>
+        <w:rPr>
+          <w:lang w:val="de-CH"/>
+        </w:rPr>
+        <w:t>, which you mentioned in your hypothesis.</w:t>
+      </w:r>
+    </w:p>
+    <w:p>
+      <w:pPr>
+        <w:rPr>
+          <w:lang w:val="de-CH"/>
+        </w:rPr>
+      </w:pPr>
+      <w:r>
+        <w:rPr>
+          <w:lang w:val="de-CH"/>
+        </w:rPr>
+        <w:pict w14:anchorId="4A798A43">
+          <v:rect id="_x0000_i1092" style="width:0;height:1.5pt" o:hralign="center" o:hrstd="t" o:hr="t" fillcolor="#a0a0a0" stroked="f"/>
+        </w:pict>
+      </w:r>
+    </w:p>
+    <w:p>
+      <w:pPr>
+        <w:rPr>
+          <w:b/>
+          <w:bCs/>
+          <w:lang w:val="de-CH"/>
+        </w:rPr>
+      </w:pPr>
+      <w:r>
+        <w:rPr>
+          <w:rFonts w:ascii="Segoe UI Emoji" w:hAnsi="Segoe UI Emoji" w:cs="Segoe UI Emoji"/>
+          <w:b/>
+          <w:bCs/>
+          <w:lang w:val="de-CH"/>
+        </w:rPr>
+        <w:t>📦</w:t>
+      </w:r>
+      <w:r>
+        <w:rPr>
+          <w:b/>
+          <w:bCs/>
+          <w:lang w:val="de-CH"/>
+        </w:rPr>
+        <w:t xml:space="preserve"> Data Volume</w:t>
+      </w:r>
+    </w:p>
+    <w:p>
+      <w:pPr>
+        <w:numPr>
+          <w:ilvl w:val="0"/>
+          <w:numId w:val="17"/>
+        </w:numPr>
+        <w:rPr>
+          <w:lang w:val="de-CH"/>
+        </w:rPr>
+      </w:pPr>
+      <w:r>
+        <w:rPr>
+          <w:b/>
+          <w:bCs/>
+          <w:lang w:val="de-CH"/>
+        </w:rPr>
+        <w:t>Total records</w:t>
+      </w:r>
+      <w:r>
+        <w:rPr>
+          <w:lang w:val="de-CH"/>
+        </w:rPr>
+        <w:t xml:space="preserve"> (after filtering for complete cases): ~450–460</w:t>
+      </w:r>
+    </w:p>
+    <w:p>
+      <w:pPr>
+        <w:numPr>
+          <w:ilvl w:val="0"/>
+          <w:numId w:val="17"/>
+        </w:numPr>
+        <w:rPr>
+          <w:lang w:val="de-CH"/>
+        </w:rPr>
+      </w:pPr>
+      <w:r>
+        <w:rPr>
+          <w:b/>
+          <w:bCs/>
+          <w:lang w:val="de-CH"/>
+        </w:rPr>
+        <w:t>Long COVID positive cases (LONGCOVD1_A == 1)</w:t>
+      </w:r>
+      <w:r>
+        <w:rPr>
+          <w:lang w:val="de-CH"/>
+        </w:rPr>
+        <w:t>: ~240–250</w:t>
+      </w:r>
+    </w:p>
+    <w:p>
+      <w:pPr>
+        <w:numPr>
+          <w:ilvl w:val="0"/>
+          <w:numId w:val="17"/>
+        </w:numPr>
+        <w:rPr>
+          <w:lang w:val="de-CH"/>
+        </w:rPr>
+      </w:pPr>
+      <w:r>
+        <w:rPr>
+          <w:b/>
+          <w:bCs/>
+          <w:lang w:val="de-CH"/>
+        </w:rPr>
+        <w:t>Variables in full dataset</w:t>
+      </w:r>
+      <w:r>
+        <w:rPr>
+          <w:lang w:val="de-CH"/>
+        </w:rPr>
+        <w:t>: ~600 (you focused on ~10–15)</w:t>
       </w:r>
     </w:p>
     <w:p/>
@@ -145,71 +1709,73 @@
     <w:p/>
     <w:p/>
     <w:p/>
-    <w:p/>
-    <w:p>
-      <w:pPr>
-        <w:rPr>
-          <w:b/>
-          <w:bCs/>
-        </w:rPr>
-      </w:pPr>
-      <w:r>
-        <w:rPr>
-          <w:b/>
-          <w:bCs/>
-        </w:rPr>
+    <w:p>
+      <w:pPr>
+        <w:rPr>
+          <w:b/>
+          <w:bCs/>
+        </w:rPr>
+      </w:pPr>
+      <w:r>
+        <w:rPr>
+          <w:b/>
+          <w:bCs/>
+        </w:rPr>
+        <w:t>Methods</w:t>
+      </w:r>
+    </w:p>
+    <w:p>
+      <w:pPr>
+        <w:rPr>
+          <w:b/>
+          <w:bCs/>
+        </w:rPr>
+      </w:pPr>
+      <w:r>
+        <w:rPr>
+          <w:b/>
+          <w:bCs/>
+        </w:rPr>
+        <w:t>Study Design and Data Source</w:t>
+      </w:r>
+    </w:p>
+    <w:p>
+      <w:r>
+        <w:t xml:space="preserve">This study is a secondary cross-sectional analysis based on publicly available data from the </w:t>
+      </w:r>
+      <w:r>
+        <w:rPr>
+          <w:b/>
+          <w:bCs/>
+        </w:rPr>
+        <w:t>CDC’s National Health Interview Survey (NHIS) COVID-19 Supplement (2023–2024)</w:t>
+      </w:r>
+      <w:r>
+        <w:t>. The NHIS is a nationally representative, household-based survey conducted annually to collect health-related information from U.S. residents. For this project, we focused on adults aged 18–65 who answered questions related to Long COVID, socioeconomic status (SES), and demographic characteristics.</w:t>
+      </w:r>
+    </w:p>
+    <w:p>
+      <w:pPr>
+        <w:rPr>
+          <w:b/>
+          <w:bCs/>
+        </w:rPr>
+      </w:pPr>
+      <w:r>
+        <w:rPr>
+          <w:b/>
+          <w:bCs/>
+        </w:rPr>
+        <w:t>Sample Selection</w:t>
+      </w:r>
+    </w:p>
+    <w:p>
+      <w:r>
+        <w:t xml:space="preserve">We restricted our analysis to individuals who reported having had COVID-19 and answered the Long COVID question (LONGCOVD1_A). To assess symptom burden, we </w:t>
+      </w:r>
+      <w:r>
         <w:lastRenderedPageBreak/>
-        <w:t>Methods</w:t>
-      </w:r>
-    </w:p>
-    <w:p>
-      <w:pPr>
-        <w:rPr>
-          <w:b/>
-          <w:bCs/>
-        </w:rPr>
-      </w:pPr>
-      <w:r>
-        <w:rPr>
-          <w:b/>
-          <w:bCs/>
-        </w:rPr>
-        <w:t>Study Design and Data Source</w:t>
-      </w:r>
-    </w:p>
-    <w:p>
-      <w:r>
-        <w:t xml:space="preserve">This study is a secondary cross-sectional analysis based on publicly available data from the </w:t>
-      </w:r>
-      <w:r>
-        <w:rPr>
-          <w:b/>
-          <w:bCs/>
-        </w:rPr>
-        <w:t>CDC’s National Health Interview Survey (NHIS) COVID-19 Supplement (2023–2024)</w:t>
-      </w:r>
-      <w:r>
-        <w:t>. The NHIS is a nationally representative, household-based survey conducted annually to collect health-related information from U.S. residents. For this project, we focused on adults aged 18–65 who answered questions related to Long COVID, socioeconomic status (SES), and demographic characteristics.</w:t>
-      </w:r>
-    </w:p>
-    <w:p>
-      <w:pPr>
-        <w:rPr>
-          <w:b/>
-          <w:bCs/>
-        </w:rPr>
-      </w:pPr>
-      <w:r>
-        <w:rPr>
-          <w:b/>
-          <w:bCs/>
-        </w:rPr>
-        <w:t>Sample Selection</w:t>
-      </w:r>
-    </w:p>
-    <w:p>
-      <w:r>
-        <w:t xml:space="preserve">We restricted our analysis to individuals who reported having had COVID-19 and answered the Long COVID question (LONGCOVD1_A). To assess symptom burden, we included only respondents who provided valid responses to the activity limitation variable (LCVDACT_A). After filtering for complete cases across SES and covariate variables, the final analytic sample comprised </w:t>
+        <w:t xml:space="preserve">included only respondents who provided valid responses to the activity limitation variable (LCVDACT_A). After filtering for complete cases across SES and covariate variables, the final analytic sample comprised </w:t>
       </w:r>
       <w:r>
         <w:rPr>
@@ -321,18 +1887,8 @@
           <w:bCs/>
           <w:lang w:val="de-CH"/>
         </w:rPr>
-        <w:t xml:space="preserve">Main </w:t>
-      </w:r>
-      <w:proofErr w:type="spellStart"/>
-      <w:r>
-        <w:rPr>
-          <w:b/>
-          <w:bCs/>
-          <w:lang w:val="de-CH"/>
-        </w:rPr>
-        <w:t>Predictors</w:t>
-      </w:r>
-      <w:proofErr w:type="spellEnd"/>
+        <w:t>Main Predictors</w:t>
+      </w:r>
     </w:p>
     <w:p>
       <w:pPr>
@@ -432,35 +1988,7 @@
         <w:rPr>
           <w:lang w:val="de-CH"/>
         </w:rPr>
-        <w:t xml:space="preserve">Low </w:t>
-      </w:r>
-      <w:proofErr w:type="spellStart"/>
-      <w:r>
-        <w:rPr>
-          <w:lang w:val="de-CH"/>
-        </w:rPr>
-        <w:t>education</w:t>
-      </w:r>
-      <w:proofErr w:type="spellEnd"/>
-      <w:r>
-        <w:rPr>
-          <w:lang w:val="de-CH"/>
-        </w:rPr>
-        <w:t xml:space="preserve"> (≤ high </w:t>
-      </w:r>
-      <w:proofErr w:type="spellStart"/>
-      <w:r>
-        <w:rPr>
-          <w:lang w:val="de-CH"/>
-        </w:rPr>
-        <w:t>school</w:t>
-      </w:r>
-      <w:proofErr w:type="spellEnd"/>
-      <w:r>
-        <w:rPr>
-          <w:lang w:val="de-CH"/>
-        </w:rPr>
-        <w:t>),</w:t>
+        <w:t>Low education (≤ high school),</w:t>
       </w:r>
     </w:p>
     <w:p>
@@ -471,7 +1999,6 @@
         </w:numPr>
       </w:pPr>
       <w:r>
-        <w:lastRenderedPageBreak/>
         <w:t>Low income (lowest two income brackets),</w:t>
       </w:r>
     </w:p>
@@ -494,7 +2021,6 @@
           <w:lang w:val="de-CH"/>
         </w:rPr>
       </w:pPr>
-      <w:proofErr w:type="spellStart"/>
       <w:r>
         <w:rPr>
           <w:b/>
@@ -503,7 +2029,6 @@
         </w:rPr>
         <w:t>Covariates</w:t>
       </w:r>
-      <w:proofErr w:type="spellEnd"/>
     </w:p>
     <w:p>
       <w:pPr>
@@ -527,21 +2052,7 @@
         <w:rPr>
           <w:lang w:val="de-CH"/>
         </w:rPr>
-        <w:t xml:space="preserve"> </w:t>
-      </w:r>
-      <w:proofErr w:type="spellStart"/>
-      <w:r>
-        <w:rPr>
-          <w:lang w:val="de-CH"/>
-        </w:rPr>
-        <w:t>Continuous</w:t>
-      </w:r>
-      <w:proofErr w:type="spellEnd"/>
-      <w:r>
-        <w:rPr>
-          <w:lang w:val="de-CH"/>
-        </w:rPr>
-        <w:t>.</w:t>
+        <w:t xml:space="preserve"> Continuous.</w:t>
       </w:r>
     </w:p>
     <w:p>
@@ -609,6 +2120,7 @@
     </w:p>
     <w:p>
       <w:r>
+        <w:lastRenderedPageBreak/>
         <w:t>Summary statistics were computed for all key variables. Proportional bar plots were generated to visualize relationships between SES and Long COVID outcomes.</w:t>
       </w:r>
     </w:p>
@@ -774,21 +2286,7 @@
         <w:rPr>
           <w:lang w:val="de-CH"/>
         </w:rPr>
-        <w:t xml:space="preserve"> SES </w:t>
-      </w:r>
-      <w:proofErr w:type="spellStart"/>
-      <w:r>
-        <w:rPr>
-          <w:lang w:val="de-CH"/>
-        </w:rPr>
-        <w:t>index</w:t>
-      </w:r>
-      <w:proofErr w:type="spellEnd"/>
-      <w:r>
-        <w:rPr>
-          <w:lang w:val="de-CH"/>
-        </w:rPr>
-        <w:t xml:space="preserve"> + Age + Sex</w:t>
+        <w:t xml:space="preserve"> SES index + Age + Sex</w:t>
       </w:r>
     </w:p>
     <w:p>
@@ -862,7 +2360,6 @@
     </w:p>
     <w:p>
       <w:r>
-        <w:lastRenderedPageBreak/>
         <w:t>Bar plots and faceted charts were used to illustrate prevalence of Long COVID across SES levels and stratified by sex. Severity distributions were also visualized across education groups.</w:t>
       </w:r>
     </w:p>
@@ -942,6 +2439,7 @@
           <w:b/>
           <w:bCs/>
         </w:rPr>
+        <w:lastRenderedPageBreak/>
         <w:t>Descriptive Overview</w:t>
       </w:r>
     </w:p>
@@ -1053,13 +2551,8 @@
         </w:rPr>
         <w:t>χ</w:t>
       </w:r>
-      <w:proofErr w:type="gramStart"/>
-      <w:r>
-        <w:t>²(</w:t>
-      </w:r>
-      <w:proofErr w:type="gramEnd"/>
-      <w:r>
-        <w:t xml:space="preserve">4) = </w:t>
+      <w:r>
+        <w:t xml:space="preserve">²(4) = </w:t>
       </w:r>
       <w:r>
         <w:rPr>
@@ -1243,15 +2736,7 @@
     </w:p>
     <w:p>
       <w:r>
-        <w:t xml:space="preserve">We </w:t>
-      </w:r>
-      <w:proofErr w:type="spellStart"/>
-      <w:r>
-        <w:t>modeled</w:t>
-      </w:r>
-      <w:proofErr w:type="spellEnd"/>
-      <w:r>
-        <w:t xml:space="preserve"> LCVDACT_A severity using the composite SES index, age, and sex.</w:t>
+        <w:t>We modeled LCVDACT_A severity using the composite SES index, age, and sex.</w:t>
       </w:r>
     </w:p>
     <w:p>
@@ -1270,38 +2755,13 @@
           <w:bCs/>
           <w:lang w:val="fr-CH"/>
         </w:rPr>
-        <w:lastRenderedPageBreak/>
-        <w:t xml:space="preserve">SES </w:t>
-      </w:r>
-      <w:proofErr w:type="gramStart"/>
-      <w:r>
-        <w:rPr>
-          <w:b/>
-          <w:bCs/>
+        <w:t>SES Index:</w:t>
+      </w:r>
+      <w:r>
+        <w:rPr>
           <w:lang w:val="fr-CH"/>
         </w:rPr>
-        <w:t>Index:</w:t>
-      </w:r>
-      <w:proofErr w:type="gramEnd"/>
-      <w:r>
-        <w:rPr>
-          <w:lang w:val="fr-CH"/>
-        </w:rPr>
-        <w:t xml:space="preserve"> OR = 1.18 [95% </w:t>
-      </w:r>
-      <w:proofErr w:type="gramStart"/>
-      <w:r>
-        <w:rPr>
-          <w:lang w:val="fr-CH"/>
-        </w:rPr>
-        <w:t>CI:</w:t>
-      </w:r>
-      <w:proofErr w:type="gramEnd"/>
-      <w:r>
-        <w:rPr>
-          <w:lang w:val="fr-CH"/>
-        </w:rPr>
-        <w:t xml:space="preserve"> 0.90–1.53], </w:t>
+        <w:t xml:space="preserve"> OR = 1.18 [95% CI: 0.90–1.53], </w:t>
       </w:r>
       <w:r>
         <w:rPr>
@@ -1452,25 +2912,7 @@
           <w:bCs/>
           <w:lang w:val="de-CH"/>
         </w:rPr>
-        <w:t xml:space="preserve">Model 1 – </w:t>
-      </w:r>
-      <w:proofErr w:type="gramStart"/>
-      <w:r>
-        <w:rPr>
-          <w:b/>
-          <w:bCs/>
-          <w:lang w:val="de-CH"/>
-        </w:rPr>
-        <w:t>SES Index</w:t>
-      </w:r>
-      <w:proofErr w:type="gramEnd"/>
-      <w:r>
-        <w:rPr>
-          <w:b/>
-          <w:bCs/>
-          <w:lang w:val="de-CH"/>
-        </w:rPr>
-        <w:t xml:space="preserve"> + Age + Sex</w:t>
+        <w:t>Model 1 – SES Index + Age + Sex</w:t>
       </w:r>
     </w:p>
     <w:p>
@@ -1489,37 +2931,13 @@
           <w:bCs/>
           <w:lang w:val="fr-CH"/>
         </w:rPr>
-        <w:t xml:space="preserve">SES </w:t>
-      </w:r>
-      <w:proofErr w:type="gramStart"/>
-      <w:r>
-        <w:rPr>
-          <w:b/>
-          <w:bCs/>
+        <w:t>SES Index:</w:t>
+      </w:r>
+      <w:r>
+        <w:rPr>
           <w:lang w:val="fr-CH"/>
         </w:rPr>
-        <w:t>Index:</w:t>
-      </w:r>
-      <w:proofErr w:type="gramEnd"/>
-      <w:r>
-        <w:rPr>
-          <w:lang w:val="fr-CH"/>
-        </w:rPr>
-        <w:t xml:space="preserve"> OR = 1.20 [95% </w:t>
-      </w:r>
-      <w:proofErr w:type="gramStart"/>
-      <w:r>
-        <w:rPr>
-          <w:lang w:val="fr-CH"/>
-        </w:rPr>
-        <w:t>CI:</w:t>
-      </w:r>
-      <w:proofErr w:type="gramEnd"/>
-      <w:r>
-        <w:rPr>
-          <w:lang w:val="fr-CH"/>
-        </w:rPr>
-        <w:t xml:space="preserve"> 0.96–1.51], </w:t>
+        <w:t xml:space="preserve"> OR = 1.20 [95% CI: 0.96–1.51], </w:t>
       </w:r>
       <w:r>
         <w:rPr>
@@ -1576,6 +2994,7 @@
           <w:b/>
           <w:bCs/>
         </w:rPr>
+        <w:lastRenderedPageBreak/>
         <w:t>Interpretation:</w:t>
       </w:r>
       <w:r>
@@ -1616,54 +3035,8 @@
           <w:bCs/>
           <w:lang w:val="de-CH"/>
         </w:rPr>
-        <w:t xml:space="preserve">Model 2 – </w:t>
-      </w:r>
-      <w:proofErr w:type="spellStart"/>
-      <w:r>
-        <w:rPr>
-          <w:b/>
-          <w:bCs/>
-          <w:lang w:val="de-CH"/>
-        </w:rPr>
-        <w:t>Adding</w:t>
-      </w:r>
-      <w:proofErr w:type="spellEnd"/>
-      <w:r>
-        <w:rPr>
-          <w:b/>
-          <w:bCs/>
-          <w:lang w:val="de-CH"/>
-        </w:rPr>
-        <w:t xml:space="preserve"> </w:t>
-      </w:r>
-      <w:proofErr w:type="spellStart"/>
-      <w:r>
-        <w:rPr>
-          <w:b/>
-          <w:bCs/>
-          <w:lang w:val="de-CH"/>
-        </w:rPr>
-        <w:t>Healthcare</w:t>
-      </w:r>
-      <w:proofErr w:type="spellEnd"/>
-      <w:r>
-        <w:rPr>
-          <w:b/>
-          <w:bCs/>
-          <w:lang w:val="de-CH"/>
-        </w:rPr>
-        <w:t xml:space="preserve"> Access </w:t>
-      </w:r>
-      <w:proofErr w:type="spellStart"/>
-      <w:r>
-        <w:rPr>
-          <w:b/>
-          <w:bCs/>
-          <w:lang w:val="de-CH"/>
-        </w:rPr>
-        <w:t>Barrier</w:t>
-      </w:r>
-      <w:proofErr w:type="spellEnd"/>
+        <w:t>Model 2 – Adding Healthcare Access Barrier</w:t>
+      </w:r>
     </w:p>
     <w:p>
       <w:pPr>
@@ -1752,21 +3125,7 @@
         <w:rPr>
           <w:lang w:val="de-CH"/>
         </w:rPr>
-        <w:t xml:space="preserve">Interaction </w:t>
-      </w:r>
-      <w:proofErr w:type="spellStart"/>
-      <w:r>
-        <w:rPr>
-          <w:lang w:val="de-CH"/>
-        </w:rPr>
-        <w:t>term</w:t>
-      </w:r>
-      <w:proofErr w:type="spellEnd"/>
-      <w:r>
-        <w:rPr>
-          <w:lang w:val="de-CH"/>
-        </w:rPr>
-        <w:t xml:space="preserve">: </w:t>
+        <w:t xml:space="preserve">Interaction term: </w:t>
       </w:r>
       <w:r>
         <w:rPr>
@@ -1832,25 +3191,7 @@
           <w:bCs/>
           <w:lang w:val="de-CH"/>
         </w:rPr>
-        <w:t>Education (</w:t>
-      </w:r>
-      <w:proofErr w:type="spellStart"/>
-      <w:r>
-        <w:rPr>
-          <w:b/>
-          <w:bCs/>
-          <w:lang w:val="de-CH"/>
-        </w:rPr>
-        <w:t>low</w:t>
-      </w:r>
-      <w:proofErr w:type="spellEnd"/>
-      <w:r>
-        <w:rPr>
-          <w:b/>
-          <w:bCs/>
-          <w:lang w:val="de-CH"/>
-        </w:rPr>
-        <w:t>):</w:t>
+        <w:t>Education (low):</w:t>
       </w:r>
       <w:r>
         <w:rPr>
@@ -1875,25 +3216,7 @@
           <w:bCs/>
           <w:lang w:val="de-CH"/>
         </w:rPr>
-        <w:t>Income (</w:t>
-      </w:r>
-      <w:proofErr w:type="spellStart"/>
-      <w:r>
-        <w:rPr>
-          <w:b/>
-          <w:bCs/>
-          <w:lang w:val="de-CH"/>
-        </w:rPr>
-        <w:t>low</w:t>
-      </w:r>
-      <w:proofErr w:type="spellEnd"/>
-      <w:r>
-        <w:rPr>
-          <w:b/>
-          <w:bCs/>
-          <w:lang w:val="de-CH"/>
-        </w:rPr>
-        <w:t>):</w:t>
+        <w:t>Income (low):</w:t>
       </w:r>
       <w:r>
         <w:rPr>
@@ -1918,25 +3241,7 @@
           <w:bCs/>
           <w:lang w:val="de-CH"/>
         </w:rPr>
-        <w:t xml:space="preserve">Access </w:t>
-      </w:r>
-      <w:proofErr w:type="spellStart"/>
-      <w:r>
-        <w:rPr>
-          <w:b/>
-          <w:bCs/>
-          <w:lang w:val="de-CH"/>
-        </w:rPr>
-        <w:t>Barrier</w:t>
-      </w:r>
-      <w:proofErr w:type="spellEnd"/>
-      <w:r>
-        <w:rPr>
-          <w:b/>
-          <w:bCs/>
-          <w:lang w:val="de-CH"/>
-        </w:rPr>
-        <w:t>:</w:t>
+        <w:t>Access Barrier:</w:t>
       </w:r>
       <w:r>
         <w:rPr>
@@ -2030,7 +3335,6 @@
           <w:b/>
           <w:bCs/>
         </w:rPr>
-        <w:lastRenderedPageBreak/>
         <w:t>b) Long COVID Prevalence by SES Index</w:t>
       </w:r>
     </w:p>
@@ -2157,7 +3461,6 @@
       </w:r>
     </w:p>
     <w:p>
-      <w:proofErr w:type="gramStart"/>
       <w:r>
         <w:t xml:space="preserve">Our </w:t>
       </w:r>
@@ -2169,11 +3472,7 @@
         <w:t>composite SES index</w:t>
       </w:r>
       <w:r>
-        <w:t>, aggregating education, income, and healthcare access barriers,</w:t>
-      </w:r>
-      <w:proofErr w:type="gramEnd"/>
-      <w:r>
-        <w:t xml:space="preserve"> showed </w:t>
+        <w:t xml:space="preserve">, aggregating education, income, and healthcare access barriers, showed </w:t>
       </w:r>
       <w:r>
         <w:rPr>
@@ -2193,15 +3492,7 @@
         <w:t>education level</w:t>
       </w:r>
       <w:r>
-        <w:t xml:space="preserve"> came closest to significance, supporting existing theories that health literacy and educational attainment may influence symptom recognition, reporting </w:t>
-      </w:r>
-      <w:proofErr w:type="spellStart"/>
-      <w:r>
-        <w:t>behavior</w:t>
-      </w:r>
-      <w:proofErr w:type="spellEnd"/>
-      <w:r>
-        <w:t>, or access to care.</w:t>
+        <w:t xml:space="preserve"> came closest to significance, supporting existing theories that health literacy and educational attainment may influence symptom recognition, reporting behavior, or access to care.</w:t>
       </w:r>
     </w:p>
     <w:p>
@@ -2271,7 +3562,6 @@
     </w:p>
     <w:p>
       <w:r>
-        <w:lastRenderedPageBreak/>
         <w:t xml:space="preserve">The observed association between </w:t>
       </w:r>
       <w:r>
@@ -2363,58 +3653,29 @@
           <w:lang w:val="de-CH"/>
         </w:rPr>
       </w:pPr>
-      <w:proofErr w:type="spellStart"/>
-      <w:r>
-        <w:rPr>
-          <w:b/>
-          <w:bCs/>
-          <w:lang w:val="de-CH"/>
-        </w:rPr>
-        <w:t>Strengths</w:t>
-      </w:r>
-      <w:proofErr w:type="spellEnd"/>
-      <w:r>
-        <w:rPr>
-          <w:b/>
-          <w:bCs/>
-          <w:lang w:val="de-CH"/>
-        </w:rPr>
-        <w:t xml:space="preserve"> and </w:t>
-      </w:r>
-      <w:proofErr w:type="spellStart"/>
-      <w:r>
-        <w:rPr>
-          <w:b/>
-          <w:bCs/>
-          <w:lang w:val="de-CH"/>
-        </w:rPr>
-        <w:t>Limitations</w:t>
-      </w:r>
-      <w:proofErr w:type="spellEnd"/>
-    </w:p>
-    <w:p>
-      <w:pPr>
-        <w:rPr>
-          <w:lang w:val="de-CH"/>
-        </w:rPr>
-      </w:pPr>
-      <w:proofErr w:type="spellStart"/>
-      <w:r>
-        <w:rPr>
-          <w:b/>
-          <w:bCs/>
-          <w:lang w:val="de-CH"/>
-        </w:rPr>
-        <w:t>Strengths</w:t>
-      </w:r>
-      <w:proofErr w:type="spellEnd"/>
-      <w:r>
-        <w:rPr>
-          <w:b/>
-          <w:bCs/>
-          <w:lang w:val="de-CH"/>
-        </w:rPr>
-        <w:t>:</w:t>
+      <w:r>
+        <w:rPr>
+          <w:b/>
+          <w:bCs/>
+          <w:lang w:val="de-CH"/>
+        </w:rPr>
+        <w:t>Strengths and Limitations</w:t>
+      </w:r>
+    </w:p>
+    <w:p>
+      <w:pPr>
+        <w:rPr>
+          <w:lang w:val="de-CH"/>
+        </w:rPr>
+      </w:pPr>
+      <w:r>
+        <w:rPr>
+          <w:b/>
+          <w:bCs/>
+          <w:lang w:val="de-CH"/>
+        </w:rPr>
+        <w:lastRenderedPageBreak/>
+        <w:t>Strengths:</w:t>
       </w:r>
     </w:p>
     <w:p>
@@ -2466,23 +3727,13 @@
           <w:lang w:val="de-CH"/>
         </w:rPr>
       </w:pPr>
-      <w:proofErr w:type="spellStart"/>
-      <w:r>
-        <w:rPr>
-          <w:b/>
-          <w:bCs/>
-          <w:lang w:val="de-CH"/>
-        </w:rPr>
-        <w:t>Limitations</w:t>
-      </w:r>
-      <w:proofErr w:type="spellEnd"/>
-      <w:r>
-        <w:rPr>
-          <w:b/>
-          <w:bCs/>
-          <w:lang w:val="de-CH"/>
-        </w:rPr>
-        <w:t>:</w:t>
+      <w:r>
+        <w:rPr>
+          <w:b/>
+          <w:bCs/>
+          <w:lang w:val="de-CH"/>
+        </w:rPr>
+        <w:t>Limitations:</w:t>
       </w:r>
     </w:p>
     <w:p>
@@ -2671,6 +3922,7 @@
     </w:p>
     <w:p>
       <w:r>
+        <w:lastRenderedPageBreak/>
         <w:t xml:space="preserve">Despite the absence of strong statistical effects, the observed gradients in descriptive plots and borderline associations with education highlight the potential for </w:t>
       </w:r>
       <w:r>
@@ -2719,7 +3971,13 @@
         <w:t>, especially for socioeconomically disadvantaged populations and women, who appear to carry a disproportionate share of this emerging burden.</w:t>
       </w:r>
     </w:p>
-    <w:p/>
+    <w:p>
+      <w:pPr>
+        <w:rPr>
+          <w:lang w:val="de-CH"/>
+        </w:rPr>
+      </w:pPr>
+    </w:p>
     <w:sectPr>
       <w:pgSz w:w="11906" w:h="16838"/>
       <w:pgMar w:top="1417" w:right="1417" w:bottom="1134" w:left="1417" w:header="708" w:footer="708" w:gutter="0"/>
@@ -2733,6 +3991,155 @@
 <file path=word/numbering.xml><?xml version="1.0" encoding="utf-8"?>
 <w:numbering xmlns:wpc="http://schemas.microsoft.com/office/word/2010/wordprocessingCanvas" xmlns:cx="http://schemas.microsoft.com/office/drawing/2014/chartex" xmlns:cx1="http://schemas.microsoft.com/office/drawing/2015/9/8/chartex" xmlns:cx2="http://schemas.microsoft.com/office/drawing/2015/10/21/chartex" xmlns:cx3="http://schemas.microsoft.com/office/drawing/2016/5/9/chartex" xmlns:cx4="http://schemas.microsoft.com/office/drawing/2016/5/10/chartex" xmlns:cx5="http://schemas.microsoft.com/office/drawing/2016/5/11/chartex" xmlns:cx6="http://schemas.microsoft.com/office/drawing/2016/5/12/chartex" xmlns:cx7="http://schemas.microsoft.com/office/drawing/2016/5/13/chartex" xmlns:cx8="http://schemas.microsoft.com/office/drawing/2016/5/14/chartex" xmlns:mc="http://schemas.openxmlformats.org/markup-compatibility/2006" xmlns:aink="http://schemas.microsoft.com/office/drawing/2016/ink" xmlns:am3d="http://schemas.microsoft.com/office/drawing/2017/model3d" xmlns:o="urn:schemas-microsoft-com:office:office" xmlns:oel="http://schemas.microsoft.com/office/2019/extlst" xmlns:r="http://schemas.openxmlformats.org/officeDocument/2006/relationships" xmlns:m="http://schemas.openxmlformats.org/officeDocument/2006/math" xmlns:v="urn:schemas-microsoft-com:vml" xmlns:wp14="http://schemas.microsoft.com/office/word/2010/wordprocessingDrawing" xmlns:wp="http://schemas.openxmlformats.org/drawingml/2006/wordprocessingDrawing" xmlns:w10="urn:schemas-microsoft-com:office:word" xmlns:w="http://schemas.openxmlformats.org/wordprocessingml/2006/main" xmlns:w14="http://schemas.microsoft.com/office/word/2010/wordml" xmlns:w15="http://schemas.microsoft.com/office/word/2012/wordml" xmlns:w16cex="http://schemas.microsoft.com/office/word/2018/wordml/cex" xmlns:w16cid="http://schemas.microsoft.com/office/word/2016/wordml/cid" xmlns:w16="http://schemas.microsoft.com/office/word/2018/wordml" xmlns:w16du="http://schemas.microsoft.com/office/word/2023/wordml/word16du" xmlns:w16sdtdh="http://schemas.microsoft.com/office/word/2020/wordml/sdtdatahash" xmlns:w16sdtfl="http://schemas.microsoft.com/office/word/2024/wordml/sdtformatlock" xmlns:w16se="http://schemas.microsoft.com/office/word/2015/wordml/symex" xmlns:wpg="http://schemas.microsoft.com/office/word/2010/wordprocessingGroup" xmlns:wpi="http://schemas.microsoft.com/office/word/2010/wordprocessingInk" xmlns:wne="http://schemas.microsoft.com/office/word/2006/wordml" xmlns:wps="http://schemas.microsoft.com/office/word/2010/wordprocessingShape" mc:Ignorable="w14 w15 w16se w16cid w16 w16cex w16sdtdh w16sdtfl w16du wp14">
   <w:abstractNum w:abstractNumId="0" w15:restartNumberingAfterBreak="0">
+    <w:nsid w:val="0290050C"/>
+    <w:multiLevelType w:val="multilevel"/>
+    <w:tmpl w:val="90129AEA"/>
+    <w:lvl w:ilvl="0">
+      <w:start w:val="1"/>
+      <w:numFmt w:val="bullet"/>
+      <w:lvlText w:val=""/>
+      <w:lvlJc w:val="left"/>
+      <w:pPr>
+        <w:tabs>
+          <w:tab w:val="num" w:pos="720"/>
+        </w:tabs>
+        <w:ind w:left="720" w:hanging="360"/>
+      </w:pPr>
+      <w:rPr>
+        <w:rFonts w:ascii="Symbol" w:hAnsi="Symbol" w:hint="default"/>
+        <w:sz w:val="20"/>
+      </w:rPr>
+    </w:lvl>
+    <w:lvl w:ilvl="1" w:tentative="1">
+      <w:start w:val="1"/>
+      <w:numFmt w:val="bullet"/>
+      <w:lvlText w:val="o"/>
+      <w:lvlJc w:val="left"/>
+      <w:pPr>
+        <w:tabs>
+          <w:tab w:val="num" w:pos="1440"/>
+        </w:tabs>
+        <w:ind w:left="1440" w:hanging="360"/>
+      </w:pPr>
+      <w:rPr>
+        <w:rFonts w:ascii="Courier New" w:hAnsi="Courier New" w:hint="default"/>
+        <w:sz w:val="20"/>
+      </w:rPr>
+    </w:lvl>
+    <w:lvl w:ilvl="2" w:tentative="1">
+      <w:start w:val="1"/>
+      <w:numFmt w:val="bullet"/>
+      <w:lvlText w:val=""/>
+      <w:lvlJc w:val="left"/>
+      <w:pPr>
+        <w:tabs>
+          <w:tab w:val="num" w:pos="2160"/>
+        </w:tabs>
+        <w:ind w:left="2160" w:hanging="360"/>
+      </w:pPr>
+      <w:rPr>
+        <w:rFonts w:ascii="Wingdings" w:hAnsi="Wingdings" w:hint="default"/>
+        <w:sz w:val="20"/>
+      </w:rPr>
+    </w:lvl>
+    <w:lvl w:ilvl="3" w:tentative="1">
+      <w:start w:val="1"/>
+      <w:numFmt w:val="bullet"/>
+      <w:lvlText w:val=""/>
+      <w:lvlJc w:val="left"/>
+      <w:pPr>
+        <w:tabs>
+          <w:tab w:val="num" w:pos="2880"/>
+        </w:tabs>
+        <w:ind w:left="2880" w:hanging="360"/>
+      </w:pPr>
+      <w:rPr>
+        <w:rFonts w:ascii="Wingdings" w:hAnsi="Wingdings" w:hint="default"/>
+        <w:sz w:val="20"/>
+      </w:rPr>
+    </w:lvl>
+    <w:lvl w:ilvl="4" w:tentative="1">
+      <w:start w:val="1"/>
+      <w:numFmt w:val="bullet"/>
+      <w:lvlText w:val=""/>
+      <w:lvlJc w:val="left"/>
+      <w:pPr>
+        <w:tabs>
+          <w:tab w:val="num" w:pos="3600"/>
+        </w:tabs>
+        <w:ind w:left="3600" w:hanging="360"/>
+      </w:pPr>
+      <w:rPr>
+        <w:rFonts w:ascii="Wingdings" w:hAnsi="Wingdings" w:hint="default"/>
+        <w:sz w:val="20"/>
+      </w:rPr>
+    </w:lvl>
+    <w:lvl w:ilvl="5" w:tentative="1">
+      <w:start w:val="1"/>
+      <w:numFmt w:val="bullet"/>
+      <w:lvlText w:val=""/>
+      <w:lvlJc w:val="left"/>
+      <w:pPr>
+        <w:tabs>
+          <w:tab w:val="num" w:pos="4320"/>
+        </w:tabs>
+        <w:ind w:left="4320" w:hanging="360"/>
+      </w:pPr>
+      <w:rPr>
+        <w:rFonts w:ascii="Wingdings" w:hAnsi="Wingdings" w:hint="default"/>
+        <w:sz w:val="20"/>
+      </w:rPr>
+    </w:lvl>
+    <w:lvl w:ilvl="6" w:tentative="1">
+      <w:start w:val="1"/>
+      <w:numFmt w:val="bullet"/>
+      <w:lvlText w:val=""/>
+      <w:lvlJc w:val="left"/>
+      <w:pPr>
+        <w:tabs>
+          <w:tab w:val="num" w:pos="5040"/>
+        </w:tabs>
+        <w:ind w:left="5040" w:hanging="360"/>
+      </w:pPr>
+      <w:rPr>
+        <w:rFonts w:ascii="Wingdings" w:hAnsi="Wingdings" w:hint="default"/>
+        <w:sz w:val="20"/>
+      </w:rPr>
+    </w:lvl>
+    <w:lvl w:ilvl="7" w:tentative="1">
+      <w:start w:val="1"/>
+      <w:numFmt w:val="bullet"/>
+      <w:lvlText w:val=""/>
+      <w:lvlJc w:val="left"/>
+      <w:pPr>
+        <w:tabs>
+          <w:tab w:val="num" w:pos="5760"/>
+        </w:tabs>
+        <w:ind w:left="5760" w:hanging="360"/>
+      </w:pPr>
+      <w:rPr>
+        <w:rFonts w:ascii="Wingdings" w:hAnsi="Wingdings" w:hint="default"/>
+        <w:sz w:val="20"/>
+      </w:rPr>
+    </w:lvl>
+    <w:lvl w:ilvl="8" w:tentative="1">
+      <w:start w:val="1"/>
+      <w:numFmt w:val="bullet"/>
+      <w:lvlText w:val=""/>
+      <w:lvlJc w:val="left"/>
+      <w:pPr>
+        <w:tabs>
+          <w:tab w:val="num" w:pos="6480"/>
+        </w:tabs>
+        <w:ind w:left="6480" w:hanging="360"/>
+      </w:pPr>
+      <w:rPr>
+        <w:rFonts w:ascii="Wingdings" w:hAnsi="Wingdings" w:hint="default"/>
+        <w:sz w:val="20"/>
+      </w:rPr>
+    </w:lvl>
+  </w:abstractNum>
+  <w:abstractNum w:abstractNumId="1" w15:restartNumberingAfterBreak="0">
     <w:nsid w:val="09E548CD"/>
     <w:multiLevelType w:val="multilevel"/>
     <w:tmpl w:val="325AFD78"/>
@@ -2881,7 +4288,7 @@
       </w:rPr>
     </w:lvl>
   </w:abstractNum>
-  <w:abstractNum w:abstractNumId="1" w15:restartNumberingAfterBreak="0">
+  <w:abstractNum w:abstractNumId="2" w15:restartNumberingAfterBreak="0">
     <w:nsid w:val="101E7176"/>
     <w:multiLevelType w:val="multilevel"/>
     <w:tmpl w:val="3C2A9F9A"/>
@@ -3030,7 +4437,7 @@
       </w:rPr>
     </w:lvl>
   </w:abstractNum>
-  <w:abstractNum w:abstractNumId="2" w15:restartNumberingAfterBreak="0">
+  <w:abstractNum w:abstractNumId="3" w15:restartNumberingAfterBreak="0">
     <w:nsid w:val="156A3A50"/>
     <w:multiLevelType w:val="multilevel"/>
     <w:tmpl w:val="82208918"/>
@@ -3179,7 +4586,7 @@
       </w:rPr>
     </w:lvl>
   </w:abstractNum>
-  <w:abstractNum w:abstractNumId="3" w15:restartNumberingAfterBreak="0">
+  <w:abstractNum w:abstractNumId="4" w15:restartNumberingAfterBreak="0">
     <w:nsid w:val="17DF0E49"/>
     <w:multiLevelType w:val="multilevel"/>
     <w:tmpl w:val="832A8794"/>
@@ -3328,7 +4735,7 @@
       </w:rPr>
     </w:lvl>
   </w:abstractNum>
-  <w:abstractNum w:abstractNumId="4" w15:restartNumberingAfterBreak="0">
+  <w:abstractNum w:abstractNumId="5" w15:restartNumberingAfterBreak="0">
     <w:nsid w:val="219800CC"/>
     <w:multiLevelType w:val="multilevel"/>
     <w:tmpl w:val="8D1021E6"/>
@@ -3477,7 +4884,7 @@
       </w:rPr>
     </w:lvl>
   </w:abstractNum>
-  <w:abstractNum w:abstractNumId="5" w15:restartNumberingAfterBreak="0">
+  <w:abstractNum w:abstractNumId="6" w15:restartNumberingAfterBreak="0">
     <w:nsid w:val="338C2E14"/>
     <w:multiLevelType w:val="multilevel"/>
     <w:tmpl w:val="03205D98"/>
@@ -3626,7 +5033,7 @@
       </w:rPr>
     </w:lvl>
   </w:abstractNum>
-  <w:abstractNum w:abstractNumId="6" w15:restartNumberingAfterBreak="0">
+  <w:abstractNum w:abstractNumId="7" w15:restartNumberingAfterBreak="0">
     <w:nsid w:val="36C15019"/>
     <w:multiLevelType w:val="multilevel"/>
     <w:tmpl w:val="2794E144"/>
@@ -3775,7 +5182,7 @@
       </w:rPr>
     </w:lvl>
   </w:abstractNum>
-  <w:abstractNum w:abstractNumId="7" w15:restartNumberingAfterBreak="0">
+  <w:abstractNum w:abstractNumId="8" w15:restartNumberingAfterBreak="0">
     <w:nsid w:val="3A672F42"/>
     <w:multiLevelType w:val="multilevel"/>
     <w:tmpl w:val="5478D168"/>
@@ -3924,7 +5331,7 @@
       </w:rPr>
     </w:lvl>
   </w:abstractNum>
-  <w:abstractNum w:abstractNumId="8" w15:restartNumberingAfterBreak="0">
+  <w:abstractNum w:abstractNumId="9" w15:restartNumberingAfterBreak="0">
     <w:nsid w:val="45BF616B"/>
     <w:multiLevelType w:val="multilevel"/>
     <w:tmpl w:val="1E8E7EA8"/>
@@ -4073,7 +5480,7 @@
       </w:rPr>
     </w:lvl>
   </w:abstractNum>
-  <w:abstractNum w:abstractNumId="9" w15:restartNumberingAfterBreak="0">
+  <w:abstractNum w:abstractNumId="10" w15:restartNumberingAfterBreak="0">
     <w:nsid w:val="483B4B81"/>
     <w:multiLevelType w:val="multilevel"/>
     <w:tmpl w:val="9A52A0D2"/>
@@ -4222,7 +5629,7 @@
       </w:rPr>
     </w:lvl>
   </w:abstractNum>
-  <w:abstractNum w:abstractNumId="10" w15:restartNumberingAfterBreak="0">
+  <w:abstractNum w:abstractNumId="11" w15:restartNumberingAfterBreak="0">
     <w:nsid w:val="5C4759FA"/>
     <w:multiLevelType w:val="multilevel"/>
     <w:tmpl w:val="4FC82148"/>
@@ -4371,7 +5778,7 @@
       </w:rPr>
     </w:lvl>
   </w:abstractNum>
-  <w:abstractNum w:abstractNumId="11" w15:restartNumberingAfterBreak="0">
+  <w:abstractNum w:abstractNumId="12" w15:restartNumberingAfterBreak="0">
     <w:nsid w:val="61E27181"/>
     <w:multiLevelType w:val="multilevel"/>
     <w:tmpl w:val="7C80A280"/>
@@ -4520,7 +5927,7 @@
       </w:rPr>
     </w:lvl>
   </w:abstractNum>
-  <w:abstractNum w:abstractNumId="12" w15:restartNumberingAfterBreak="0">
+  <w:abstractNum w:abstractNumId="13" w15:restartNumberingAfterBreak="0">
     <w:nsid w:val="63AC05C0"/>
     <w:multiLevelType w:val="multilevel"/>
     <w:tmpl w:val="7C6CCA38"/>
@@ -4669,7 +6076,7 @@
       </w:rPr>
     </w:lvl>
   </w:abstractNum>
-  <w:abstractNum w:abstractNumId="13" w15:restartNumberingAfterBreak="0">
+  <w:abstractNum w:abstractNumId="14" w15:restartNumberingAfterBreak="0">
     <w:nsid w:val="65872E5E"/>
     <w:multiLevelType w:val="multilevel"/>
     <w:tmpl w:val="21D68E06"/>
@@ -4818,7 +6225,156 @@
       </w:rPr>
     </w:lvl>
   </w:abstractNum>
-  <w:abstractNum w:abstractNumId="14" w15:restartNumberingAfterBreak="0">
+  <w:abstractNum w:abstractNumId="15" w15:restartNumberingAfterBreak="0">
+    <w:nsid w:val="6E22570A"/>
+    <w:multiLevelType w:val="multilevel"/>
+    <w:tmpl w:val="E13446E0"/>
+    <w:lvl w:ilvl="0">
+      <w:start w:val="1"/>
+      <w:numFmt w:val="bullet"/>
+      <w:lvlText w:val=""/>
+      <w:lvlJc w:val="left"/>
+      <w:pPr>
+        <w:tabs>
+          <w:tab w:val="num" w:pos="720"/>
+        </w:tabs>
+        <w:ind w:left="720" w:hanging="360"/>
+      </w:pPr>
+      <w:rPr>
+        <w:rFonts w:ascii="Symbol" w:hAnsi="Symbol" w:hint="default"/>
+        <w:sz w:val="20"/>
+      </w:rPr>
+    </w:lvl>
+    <w:lvl w:ilvl="1" w:tentative="1">
+      <w:start w:val="1"/>
+      <w:numFmt w:val="bullet"/>
+      <w:lvlText w:val="o"/>
+      <w:lvlJc w:val="left"/>
+      <w:pPr>
+        <w:tabs>
+          <w:tab w:val="num" w:pos="1440"/>
+        </w:tabs>
+        <w:ind w:left="1440" w:hanging="360"/>
+      </w:pPr>
+      <w:rPr>
+        <w:rFonts w:ascii="Courier New" w:hAnsi="Courier New" w:hint="default"/>
+        <w:sz w:val="20"/>
+      </w:rPr>
+    </w:lvl>
+    <w:lvl w:ilvl="2" w:tentative="1">
+      <w:start w:val="1"/>
+      <w:numFmt w:val="bullet"/>
+      <w:lvlText w:val=""/>
+      <w:lvlJc w:val="left"/>
+      <w:pPr>
+        <w:tabs>
+          <w:tab w:val="num" w:pos="2160"/>
+        </w:tabs>
+        <w:ind w:left="2160" w:hanging="360"/>
+      </w:pPr>
+      <w:rPr>
+        <w:rFonts w:ascii="Wingdings" w:hAnsi="Wingdings" w:hint="default"/>
+        <w:sz w:val="20"/>
+      </w:rPr>
+    </w:lvl>
+    <w:lvl w:ilvl="3" w:tentative="1">
+      <w:start w:val="1"/>
+      <w:numFmt w:val="bullet"/>
+      <w:lvlText w:val=""/>
+      <w:lvlJc w:val="left"/>
+      <w:pPr>
+        <w:tabs>
+          <w:tab w:val="num" w:pos="2880"/>
+        </w:tabs>
+        <w:ind w:left="2880" w:hanging="360"/>
+      </w:pPr>
+      <w:rPr>
+        <w:rFonts w:ascii="Wingdings" w:hAnsi="Wingdings" w:hint="default"/>
+        <w:sz w:val="20"/>
+      </w:rPr>
+    </w:lvl>
+    <w:lvl w:ilvl="4" w:tentative="1">
+      <w:start w:val="1"/>
+      <w:numFmt w:val="bullet"/>
+      <w:lvlText w:val=""/>
+      <w:lvlJc w:val="left"/>
+      <w:pPr>
+        <w:tabs>
+          <w:tab w:val="num" w:pos="3600"/>
+        </w:tabs>
+        <w:ind w:left="3600" w:hanging="360"/>
+      </w:pPr>
+      <w:rPr>
+        <w:rFonts w:ascii="Wingdings" w:hAnsi="Wingdings" w:hint="default"/>
+        <w:sz w:val="20"/>
+      </w:rPr>
+    </w:lvl>
+    <w:lvl w:ilvl="5" w:tentative="1">
+      <w:start w:val="1"/>
+      <w:numFmt w:val="bullet"/>
+      <w:lvlText w:val=""/>
+      <w:lvlJc w:val="left"/>
+      <w:pPr>
+        <w:tabs>
+          <w:tab w:val="num" w:pos="4320"/>
+        </w:tabs>
+        <w:ind w:left="4320" w:hanging="360"/>
+      </w:pPr>
+      <w:rPr>
+        <w:rFonts w:ascii="Wingdings" w:hAnsi="Wingdings" w:hint="default"/>
+        <w:sz w:val="20"/>
+      </w:rPr>
+    </w:lvl>
+    <w:lvl w:ilvl="6" w:tentative="1">
+      <w:start w:val="1"/>
+      <w:numFmt w:val="bullet"/>
+      <w:lvlText w:val=""/>
+      <w:lvlJc w:val="left"/>
+      <w:pPr>
+        <w:tabs>
+          <w:tab w:val="num" w:pos="5040"/>
+        </w:tabs>
+        <w:ind w:left="5040" w:hanging="360"/>
+      </w:pPr>
+      <w:rPr>
+        <w:rFonts w:ascii="Wingdings" w:hAnsi="Wingdings" w:hint="default"/>
+        <w:sz w:val="20"/>
+      </w:rPr>
+    </w:lvl>
+    <w:lvl w:ilvl="7" w:tentative="1">
+      <w:start w:val="1"/>
+      <w:numFmt w:val="bullet"/>
+      <w:lvlText w:val=""/>
+      <w:lvlJc w:val="left"/>
+      <w:pPr>
+        <w:tabs>
+          <w:tab w:val="num" w:pos="5760"/>
+        </w:tabs>
+        <w:ind w:left="5760" w:hanging="360"/>
+      </w:pPr>
+      <w:rPr>
+        <w:rFonts w:ascii="Wingdings" w:hAnsi="Wingdings" w:hint="default"/>
+        <w:sz w:val="20"/>
+      </w:rPr>
+    </w:lvl>
+    <w:lvl w:ilvl="8" w:tentative="1">
+      <w:start w:val="1"/>
+      <w:numFmt w:val="bullet"/>
+      <w:lvlText w:val=""/>
+      <w:lvlJc w:val="left"/>
+      <w:pPr>
+        <w:tabs>
+          <w:tab w:val="num" w:pos="6480"/>
+        </w:tabs>
+        <w:ind w:left="6480" w:hanging="360"/>
+      </w:pPr>
+      <w:rPr>
+        <w:rFonts w:ascii="Wingdings" w:hAnsi="Wingdings" w:hint="default"/>
+        <w:sz w:val="20"/>
+      </w:rPr>
+    </w:lvl>
+  </w:abstractNum>
+  <w:abstractNum w:abstractNumId="16" w15:restartNumberingAfterBreak="0">
     <w:nsid w:val="72CA7761"/>
     <w:multiLevelType w:val="multilevel"/>
     <w:tmpl w:val="466AD3BA"/>
@@ -4968,49 +6524,55 @@
     </w:lvl>
   </w:abstractNum>
   <w:num w:numId="1" w16cid:durableId="1021204010">
+    <w:abstractNumId w:val="7"/>
+  </w:num>
+  <w:num w:numId="2" w16cid:durableId="1083525476">
+    <w:abstractNumId w:val="12"/>
+  </w:num>
+  <w:num w:numId="3" w16cid:durableId="1146048291">
+    <w:abstractNumId w:val="9"/>
+  </w:num>
+  <w:num w:numId="4" w16cid:durableId="362827976">
     <w:abstractNumId w:val="6"/>
   </w:num>
-  <w:num w:numId="2" w16cid:durableId="1083525476">
+  <w:num w:numId="5" w16cid:durableId="340209452">
+    <w:abstractNumId w:val="10"/>
+  </w:num>
+  <w:num w:numId="6" w16cid:durableId="775370622">
+    <w:abstractNumId w:val="13"/>
+  </w:num>
+  <w:num w:numId="7" w16cid:durableId="2021276018">
+    <w:abstractNumId w:val="5"/>
+  </w:num>
+  <w:num w:numId="8" w16cid:durableId="1463688903">
+    <w:abstractNumId w:val="4"/>
+  </w:num>
+  <w:num w:numId="9" w16cid:durableId="2033846746">
+    <w:abstractNumId w:val="14"/>
+  </w:num>
+  <w:num w:numId="10" w16cid:durableId="2140872772">
+    <w:abstractNumId w:val="3"/>
+  </w:num>
+  <w:num w:numId="11" w16cid:durableId="1251890525">
+    <w:abstractNumId w:val="1"/>
+  </w:num>
+  <w:num w:numId="12" w16cid:durableId="724065168">
+    <w:abstractNumId w:val="2"/>
+  </w:num>
+  <w:num w:numId="13" w16cid:durableId="373962949">
     <w:abstractNumId w:val="11"/>
   </w:num>
-  <w:num w:numId="3" w16cid:durableId="1146048291">
+  <w:num w:numId="14" w16cid:durableId="44719780">
     <w:abstractNumId w:val="8"/>
   </w:num>
-  <w:num w:numId="4" w16cid:durableId="362827976">
-    <w:abstractNumId w:val="5"/>
+  <w:num w:numId="15" w16cid:durableId="238178844">
+    <w:abstractNumId w:val="16"/>
   </w:num>
-  <w:num w:numId="5" w16cid:durableId="340209452">
-    <w:abstractNumId w:val="9"/>
-  </w:num>
-  <w:num w:numId="6" w16cid:durableId="775370622">
-    <w:abstractNumId w:val="12"/>
-  </w:num>
-  <w:num w:numId="7" w16cid:durableId="2021276018">
-    <w:abstractNumId w:val="4"/>
-  </w:num>
-  <w:num w:numId="8" w16cid:durableId="1463688903">
-    <w:abstractNumId w:val="3"/>
-  </w:num>
-  <w:num w:numId="9" w16cid:durableId="2033846746">
-    <w:abstractNumId w:val="13"/>
-  </w:num>
-  <w:num w:numId="10" w16cid:durableId="2140872772">
-    <w:abstractNumId w:val="2"/>
-  </w:num>
-  <w:num w:numId="11" w16cid:durableId="1251890525">
+  <w:num w:numId="16" w16cid:durableId="888148603">
     <w:abstractNumId w:val="0"/>
   </w:num>
-  <w:num w:numId="12" w16cid:durableId="724065168">
-    <w:abstractNumId w:val="1"/>
-  </w:num>
-  <w:num w:numId="13" w16cid:durableId="373962949">
-    <w:abstractNumId w:val="10"/>
-  </w:num>
-  <w:num w:numId="14" w16cid:durableId="44719780">
-    <w:abstractNumId w:val="7"/>
-  </w:num>
-  <w:num w:numId="15" w16cid:durableId="238178844">
-    <w:abstractNumId w:val="14"/>
+  <w:num w:numId="17" w16cid:durableId="993145587">
+    <w:abstractNumId w:val="15"/>
   </w:num>
 </w:numbering>
 </file>

</xml_diff>